<commit_message>
Commit: After Release 2.1
</commit_message>
<xml_diff>
--- a/make-a-wish-salesforce/src/documents/Loop__LOOP_Files/CABHAFADA6e9babe8b928435d8ee7d1fe4fa4f314.docx
+++ b/make-a-wish-salesforce/src/documents/Loop__LOOP_Files/CABHAFADA6e9babe8b928435d8ee7d1fe4fa4f314.docx
@@ -5,6 +5,142 @@
     <w:p>
       <w:pPr>
         <w:rPr>
+          <w:noProof/>
+          <w:lang w:eastAsia="en-US"/>
+        </w:rPr>
+      </w:pPr>
+      <w:r>
+        <w:rPr>
+          <w:noProof/>
+          <w:lang w:eastAsia="en-US"/>
+        </w:rPr>
+        <w:drawing>
+          <wp:anchor distT="0" distB="0" distL="114300" distR="114300" simplePos="0" relativeHeight="251662336" behindDoc="1" locked="0" layoutInCell="1" allowOverlap="1" wp14:anchorId="03CA19B3" wp14:editId="3B140FDE">
+            <wp:simplePos x="0" y="0"/>
+            <wp:positionH relativeFrom="margin">
+              <wp:align>left</wp:align>
+            </wp:positionH>
+            <wp:positionV relativeFrom="paragraph">
+              <wp:posOffset>9525</wp:posOffset>
+            </wp:positionV>
+            <wp:extent cx="2028825" cy="2627630"/>
+            <wp:effectExtent l="0" t="0" r="9525" b="1270"/>
+            <wp:wrapTight wrapText="bothSides">
+              <wp:wrapPolygon edited="0">
+                <wp:start x="0" y="0"/>
+                <wp:lineTo x="0" y="21454"/>
+                <wp:lineTo x="21499" y="21454"/>
+                <wp:lineTo x="21499" y="0"/>
+                <wp:lineTo x="0" y="0"/>
+              </wp:wrapPolygon>
+            </wp:wrapTight>
+            <wp:docPr id="1" name="&lt;&lt;Contact_Wish_Child_Photo__image&gt;&gt;"/>
+            <wp:cNvGraphicFramePr>
+              <a:graphicFrameLocks xmlns:a="http://schemas.openxmlformats.org/drawingml/2006/main" noChangeAspect="1"/>
+            </wp:cNvGraphicFramePr>
+            <a:graphic xmlns:a="http://schemas.openxmlformats.org/drawingml/2006/main">
+              <a:graphicData uri="http://schemas.openxmlformats.org/drawingml/2006/picture">
+                <pic:pic xmlns:pic="http://schemas.openxmlformats.org/drawingml/2006/picture">
+                  <pic:nvPicPr>
+                    <pic:cNvPr id="1" name="Chrysanthemum.jpg"/>
+                    <pic:cNvPicPr/>
+                  </pic:nvPicPr>
+                  <pic:blipFill>
+                    <a:blip r:embed="rId7"/>
+                    <a:stretch>
+                      <a:fillRect/>
+                    </a:stretch>
+                  </pic:blipFill>
+                  <pic:spPr>
+                    <a:xfrm flipH="1">
+                      <a:off x="0" y="0"/>
+                      <a:ext cx="2028825" cy="2627630"/>
+                    </a:xfrm>
+                    <a:prstGeom prst="rect">
+                      <a:avLst/>
+                    </a:prstGeom>
+                  </pic:spPr>
+                </pic:pic>
+              </a:graphicData>
+            </a:graphic>
+          </wp:anchor>
+        </w:drawing>
+      </w:r>
+      <w:r>
+        <w:rPr>
+          <w:noProof/>
+          <w:lang w:eastAsia="en-US"/>
+        </w:rPr>
+        <w:tab/>
+      </w:r>
+      <w:r>
+        <w:rPr>
+          <w:noProof/>
+          <w:lang w:eastAsia="en-US"/>
+        </w:rPr>
+        <w:tab/>
+      </w:r>
+      <w:r>
+        <w:rPr>
+          <w:noProof/>
+          <w:lang w:eastAsia="en-US"/>
+        </w:rPr>
+        <w:tab/>
+      </w:r>
+      <w:r>
+        <w:rPr>
+          <w:noProof/>
+          <w:lang w:eastAsia="en-US"/>
+        </w:rPr>
+        <w:tab/>
+      </w:r>
+      <w:r>
+        <w:rPr>
+          <w:noProof/>
+          <w:lang w:eastAsia="en-US"/>
+        </w:rPr>
+        <w:tab/>
+      </w:r>
+      <w:r>
+        <w:rPr>
+          <w:noProof/>
+          <w:lang w:eastAsia="en-US"/>
+        </w:rPr>
+        <w:tab/>
+      </w:r>
+      <w:r>
+        <w:rPr>
+          <w:noProof/>
+          <w:lang w:eastAsia="en-US"/>
+        </w:rPr>
+        <w:t xml:space="preserve"> </w:t>
+      </w:r>
+      <w:r>
+        <w:rPr>
+          <w:noProof/>
+          <w:lang w:eastAsia="en-US"/>
+        </w:rPr>
+        <w:tab/>
+      </w:r>
+      <w:r>
+        <w:rPr>
+          <w:noProof/>
+          <w:lang w:eastAsia="en-US"/>
+        </w:rPr>
+        <w:tab/>
+      </w:r>
+      <w:r>
+        <w:rPr>
+          <w:noProof/>
+          <w:lang w:eastAsia="en-US"/>
+        </w:rPr>
+        <w:tab/>
+        <w:t xml:space="preserve">   </w:t>
+      </w:r>
+    </w:p>
+    <w:p>
+      <w:pPr>
+        <w:rPr>
           <w:rFonts w:hint="eastAsia"/>
           <w:sz w:val="44"/>
           <w:szCs w:val="44"/>
@@ -12,279 +148,21 @@
       </w:pPr>
       <w:r>
         <w:rPr>
-          <w:rFonts w:hint="eastAsia"/>
           <w:noProof/>
           <w:lang w:eastAsia="en-US"/>
         </w:rPr>
-        <mc:AlternateContent>
-          <mc:Choice Requires="wps">
-            <w:drawing>
-              <wp:anchor distT="0" distB="0" distL="114300" distR="114300" simplePos="0" relativeHeight="251659264" behindDoc="1" locked="0" layoutInCell="1" allowOverlap="1" wp14:anchorId="126BB71A" wp14:editId="2963B5F1">
-                <wp:simplePos x="0" y="0"/>
-                <wp:positionH relativeFrom="margin">
-                  <wp:align>left</wp:align>
-                </wp:positionH>
-                <wp:positionV relativeFrom="paragraph">
-                  <wp:posOffset>-184785</wp:posOffset>
-                </wp:positionV>
-                <wp:extent cx="2743200" cy="2752725"/>
-                <wp:effectExtent l="0" t="0" r="0" b="9525"/>
-                <wp:wrapNone/>
-                <wp:docPr id="1" name="Rectangle 1"/>
-                <wp:cNvGraphicFramePr/>
-                <a:graphic xmlns:a="http://schemas.openxmlformats.org/drawingml/2006/main">
-                  <a:graphicData uri="http://schemas.microsoft.com/office/word/2010/wordprocessingShape">
-                    <wps:wsp>
-                      <wps:cNvSpPr/>
-                      <wps:spPr>
-                        <a:xfrm>
-                          <a:off x="0" y="0"/>
-                          <a:ext cx="2743200" cy="2752725"/>
-                        </a:xfrm>
-                        <a:prstGeom prst="rect">
-                          <a:avLst/>
-                        </a:prstGeom>
-                        <a:solidFill>
-                          <a:schemeClr val="bg1">
-                            <a:lumMod val="85000"/>
-                          </a:schemeClr>
-                        </a:solidFill>
-                        <a:ln>
-                          <a:noFill/>
-                        </a:ln>
-                        <a:effectLst/>
-                        <a:extLst>
-                          <a:ext uri="{FAA26D3D-D897-4be2-8F04-BA451C77F1D7}">
-                            <ma14:placeholderFlag xmlns:ma14="http://schemas.microsoft.com/office/mac/drawingml/2011/main" xmlns:w="http://schemas.openxmlformats.org/wordprocessingml/2006/main" xmlns:w10="urn:schemas-microsoft-com:office:word" xmlns:v="urn:schemas-microsoft-com:vml" xmlns:o="urn:schemas-microsoft-com:office:office" xmlns:mv="urn:schemas-microsoft-com:mac:vml" xmlns:mo="http://schemas.microsoft.com/office/mac/office/2008/main" xmlns=""/>
-                          </a:ext>
-                          <a:ext uri="{C572A759-6A51-4108-AA02-DFA0A04FC94B}">
-                            <ma14:wrappingTextBoxFlag xmlns:ma14="http://schemas.microsoft.com/office/mac/drawingml/2011/main" xmlns:w="http://schemas.openxmlformats.org/wordprocessingml/2006/main" xmlns:w10="urn:schemas-microsoft-com:office:word" xmlns:v="urn:schemas-microsoft-com:vml" xmlns:o="urn:schemas-microsoft-com:office:office" xmlns:mv="urn:schemas-microsoft-com:mac:vml" xmlns:mo="http://schemas.microsoft.com/office/mac/office/2008/main" xmlns=""/>
-                          </a:ext>
-                        </a:extLst>
-                      </wps:spPr>
-                      <wps:style>
-                        <a:lnRef idx="1">
-                          <a:schemeClr val="accent1"/>
-                        </a:lnRef>
-                        <a:fillRef idx="3">
-                          <a:schemeClr val="accent1"/>
-                        </a:fillRef>
-                        <a:effectRef idx="2">
-                          <a:schemeClr val="accent1"/>
-                        </a:effectRef>
-                        <a:fontRef idx="minor">
-                          <a:schemeClr val="lt1"/>
-                        </a:fontRef>
-                      </wps:style>
-                      <wps:txbx>
-                        <w:txbxContent>
-                          <w:p>
-                            <w:pPr>
-                              <w:jc w:val="center"/>
-                              <w:rPr>
-                                <w:rFonts w:ascii="Futura Std Book" w:hAnsi="Futura Std Book"/>
-                                <w:color w:val="000000" w:themeColor="text1"/>
-                              </w:rPr>
-                            </w:pPr>
-                            <w:r>
-                              <w:rPr>
-                                <w:rFonts w:ascii="Futura Std Book" w:hAnsi="Futura Std Book"/>
-                                <w:color w:val="000000" w:themeColor="text1"/>
-                              </w:rPr>
-                              <w:t>&lt;&lt;</w:t>
-                            </w:r>
-                            <w:proofErr w:type="spellStart"/>
-                            <w:r>
-                              <w:rPr>
-                                <w:rFonts w:ascii="Futura Std Book" w:hAnsi="Futura Std Book"/>
-                                <w:color w:val="000000" w:themeColor="text1"/>
-                              </w:rPr>
-                              <w:t>Contact_Wish_Child_Photo</w:t>
-                            </w:r>
-                            <w:proofErr w:type="spellEnd"/>
-                            <w:r>
-                              <w:rPr>
-                                <w:rFonts w:ascii="Futura Std Book" w:hAnsi="Futura Std Book"/>
-                                <w:color w:val="000000" w:themeColor="text1"/>
-                              </w:rPr>
-                              <w:t>&gt;&gt;</w:t>
-                            </w:r>
-                          </w:p>
-                          <w:p>
-                            <w:pPr>
-                              <w:jc w:val="center"/>
-                              <w:rPr>
-                                <w:rFonts w:ascii="Futura Std Book" w:hAnsi="Futura Std Book"/>
-                                <w:color w:val="000000" w:themeColor="text1"/>
-                              </w:rPr>
-                            </w:pPr>
-                          </w:p>
-                        </w:txbxContent>
-                      </wps:txbx>
-                      <wps:bodyPr rot="0" spcFirstLastPara="0" vertOverflow="overflow" horzOverflow="overflow" vert="horz" wrap="square" lIns="91440" tIns="45720" rIns="91440" bIns="45720" numCol="1" spcCol="0" rtlCol="0" fromWordArt="0" anchor="ctr" anchorCtr="0" forceAA="0" compatLnSpc="1">
-                        <a:prstTxWarp prst="textNoShape">
-                          <a:avLst/>
-                        </a:prstTxWarp>
-                        <a:noAutofit/>
-                      </wps:bodyPr>
-                    </wps:wsp>
-                  </a:graphicData>
-                </a:graphic>
-                <wp14:sizeRelH relativeFrom="margin">
-                  <wp14:pctWidth>0</wp14:pctWidth>
-                </wp14:sizeRelH>
-                <wp14:sizeRelV relativeFrom="margin">
-                  <wp14:pctHeight>0</wp14:pctHeight>
-                </wp14:sizeRelV>
-              </wp:anchor>
-            </w:drawing>
-          </mc:Choice>
-          <mc:Fallback>
-            <w:pict>
-              <v:rect w14:anchorId="126BB71A" id="Rectangle 1" o:spid="_x0000_s1026" style="position:absolute;margin-left:0;margin-top:-14.55pt;width:3in;height:216.75pt;z-index:-251657216;visibility:visible;mso-wrap-style:square;mso-width-percent:0;mso-height-percent:0;mso-wrap-distance-left:9pt;mso-wrap-distance-top:0;mso-wrap-distance-right:9pt;mso-wrap-distance-bottom:0;mso-position-horizontal:left;mso-position-horizontal-relative:margin;mso-position-vertical:absolute;mso-position-vertical-relative:text;mso-width-percent:0;mso-height-percent:0;mso-width-relative:margin;mso-height-relative:margin;v-text-anchor:middle" o:gfxdata="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" fillcolor="#d8d8d8 [2732]" stroked="f">
-                <v:textbox>
-                  <w:txbxContent>
-                    <w:p>
-                      <w:pPr>
-                        <w:jc w:val="center"/>
-                        <w:rPr>
-                          <w:rFonts w:ascii="Futura Std Book" w:hAnsi="Futura Std Book"/>
-                          <w:color w:val="000000" w:themeColor="text1"/>
-                        </w:rPr>
-                      </w:pPr>
-                      <w:r>
-                        <w:rPr>
-                          <w:rFonts w:ascii="Futura Std Book" w:hAnsi="Futura Std Book"/>
-                          <w:color w:val="000000" w:themeColor="text1"/>
-                        </w:rPr>
-                        <w:t>&lt;&lt;</w:t>
-                      </w:r>
-                      <w:proofErr w:type="spellStart"/>
-                      <w:r>
-                        <w:rPr>
-                          <w:rFonts w:ascii="Futura Std Book" w:hAnsi="Futura Std Book"/>
-                          <w:color w:val="000000" w:themeColor="text1"/>
-                        </w:rPr>
-                        <w:t>Contact_Wish_Child_Photo</w:t>
-                      </w:r>
-                      <w:proofErr w:type="spellEnd"/>
-                      <w:r>
-                        <w:rPr>
-                          <w:rFonts w:ascii="Futura Std Book" w:hAnsi="Futura Std Book"/>
-                          <w:color w:val="000000" w:themeColor="text1"/>
-                        </w:rPr>
-                        <w:t>&gt;&gt;</w:t>
-                      </w:r>
-                    </w:p>
-                    <w:p>
-                      <w:pPr>
-                        <w:jc w:val="center"/>
-                        <w:rPr>
-                          <w:rFonts w:ascii="Futura Std Book" w:hAnsi="Futura Std Book"/>
-                          <w:color w:val="000000" w:themeColor="text1"/>
-                        </w:rPr>
-                      </w:pPr>
-                    </w:p>
-                  </w:txbxContent>
-                </v:textbox>
-                <w10:wrap anchorx="margin"/>
-              </v:rect>
-            </w:pict>
-          </mc:Fallback>
-        </mc:AlternateContent>
-      </w:r>
-      <w:r>
-        <w:rPr>
-          <w:noProof/>
-          <w:lang w:eastAsia="en-US"/>
-        </w:rPr>
-        <w:tab/>
-      </w:r>
-      <w:r>
-        <w:rPr>
-          <w:noProof/>
-          <w:lang w:eastAsia="en-US"/>
-        </w:rPr>
-        <w:tab/>
-      </w:r>
-      <w:r>
-        <w:rPr>
-          <w:noProof/>
-          <w:lang w:eastAsia="en-US"/>
-        </w:rPr>
-        <w:tab/>
-      </w:r>
-      <w:r>
-        <w:rPr>
-          <w:noProof/>
-          <w:lang w:eastAsia="en-US"/>
-        </w:rPr>
-        <w:tab/>
-      </w:r>
-      <w:r>
-        <w:rPr>
-          <w:noProof/>
-          <w:lang w:eastAsia="en-US"/>
-        </w:rPr>
-        <w:tab/>
-      </w:r>
-      <w:r>
-        <w:rPr>
-          <w:noProof/>
-          <w:lang w:eastAsia="en-US"/>
-        </w:rPr>
-        <w:tab/>
-      </w:r>
-      <w:r>
-        <w:rPr>
-          <w:noProof/>
-          <w:lang w:eastAsia="en-US"/>
-        </w:rPr>
-        <w:t xml:space="preserve"> </w:t>
-      </w:r>
-      <w:r>
-        <w:rPr>
-          <w:noProof/>
-          <w:lang w:eastAsia="en-US"/>
-        </w:rPr>
-        <w:tab/>
-      </w:r>
-      <w:r>
-        <w:rPr>
-          <w:sz w:val="44"/>
-          <w:szCs w:val="44"/>
-        </w:rPr>
-        <w:t xml:space="preserve"> </w:t>
-      </w:r>
-    </w:p>
-    <w:p>
-      <w:pPr>
+        <w:t xml:space="preserve">     </w:t>
+      </w:r>
+      <w:r>
         <w:rPr>
           <w:rFonts w:hint="eastAsia"/>
           <w:color w:val="0070C0"/>
           <w:sz w:val="40"/>
           <w:szCs w:val="40"/>
         </w:rPr>
-      </w:pPr>
-      <w:r>
-        <w:tab/>
-      </w:r>
-      <w:r>
-        <w:tab/>
-      </w:r>
-      <w:r>
-        <w:tab/>
-      </w:r>
-      <w:r>
-        <w:tab/>
-      </w:r>
-      <w:r>
-        <w:tab/>
-      </w:r>
-      <w:r>
-        <w:tab/>
-        <w:t xml:space="preserve">        </w:t>
-      </w:r>
+        <w:t>&lt;&lt;</w:t>
+      </w:r>
+      <w:proofErr w:type="spellStart"/>
       <w:r>
         <w:rPr>
           <w:rFonts w:hint="eastAsia"/>
@@ -292,9 +170,9 @@
           <w:sz w:val="40"/>
           <w:szCs w:val="40"/>
         </w:rPr>
-        <w:t>&lt;&lt;</w:t>
-      </w:r>
-      <w:proofErr w:type="spellStart"/>
+        <w:t>Contact_FirstName</w:t>
+      </w:r>
+      <w:proofErr w:type="spellEnd"/>
       <w:r>
         <w:rPr>
           <w:rFonts w:hint="eastAsia"/>
@@ -302,9 +180,33 @@
           <w:sz w:val="40"/>
           <w:szCs w:val="40"/>
         </w:rPr>
-        <w:t>Contact_FirstName</w:t>
-      </w:r>
-      <w:proofErr w:type="spellEnd"/>
+        <w:t>&gt;</w:t>
+      </w:r>
+      <w:r>
+        <w:rPr>
+          <w:color w:val="0070C0"/>
+          <w:sz w:val="40"/>
+          <w:szCs w:val="40"/>
+        </w:rPr>
+        <w:t>&gt;</w:t>
+      </w:r>
+    </w:p>
+    <w:p>
+      <w:pPr>
+        <w:rPr>
+          <w:color w:val="0070C0"/>
+          <w:sz w:val="40"/>
+          <w:szCs w:val="40"/>
+        </w:rPr>
+      </w:pPr>
+      <w:r>
+        <w:rPr>
+          <w:color w:val="0070C0"/>
+          <w:sz w:val="40"/>
+          <w:szCs w:val="40"/>
+        </w:rPr>
+        <w:t xml:space="preserve">   </w:t>
+      </w:r>
       <w:r>
         <w:rPr>
           <w:rFonts w:hint="eastAsia"/>
@@ -312,26 +214,19 @@
           <w:sz w:val="40"/>
           <w:szCs w:val="40"/>
         </w:rPr>
-        <w:t>&gt;&gt;</w:t>
-      </w:r>
-    </w:p>
-    <w:p>
-      <w:pPr>
+        <w:t>&lt;&lt;</w:t>
+      </w:r>
+      <w:proofErr w:type="spellStart"/>
+      <w:r>
         <w:rPr>
           <w:rFonts w:hint="eastAsia"/>
           <w:color w:val="0070C0"/>
           <w:sz w:val="40"/>
           <w:szCs w:val="40"/>
         </w:rPr>
-      </w:pPr>
-      <w:r>
-        <w:rPr>
-          <w:color w:val="0070C0"/>
-          <w:sz w:val="40"/>
-          <w:szCs w:val="40"/>
-        </w:rPr>
-        <w:t xml:space="preserve">                                                </w:t>
-      </w:r>
+        <w:t>Contact_LastName</w:t>
+      </w:r>
+      <w:proofErr w:type="spellEnd"/>
       <w:r>
         <w:rPr>
           <w:rFonts w:hint="eastAsia"/>
@@ -339,45 +234,36 @@
           <w:sz w:val="40"/>
           <w:szCs w:val="40"/>
         </w:rPr>
-        <w:t>&lt;&lt;</w:t>
-      </w:r>
-      <w:proofErr w:type="spellStart"/>
-      <w:r>
+        <w:t>&gt;&gt;</w:t>
+      </w:r>
+    </w:p>
+    <w:p>
+      <w:pPr>
         <w:rPr>
           <w:rFonts w:hint="eastAsia"/>
           <w:color w:val="0070C0"/>
           <w:sz w:val="40"/>
           <w:szCs w:val="40"/>
         </w:rPr>
-        <w:t>Contact_LastName</w:t>
-      </w:r>
-      <w:proofErr w:type="spellEnd"/>
-      <w:r>
-        <w:rPr>
-          <w:rFonts w:hint="eastAsia"/>
+      </w:pPr>
+      <w:r>
+        <w:rPr>
           <w:color w:val="0070C0"/>
           <w:sz w:val="40"/>
           <w:szCs w:val="40"/>
         </w:rPr>
-        <w:t>&gt;&gt;</w:t>
-      </w:r>
-    </w:p>
-    <w:p>
-      <w:pPr>
-        <w:rPr>
-          <w:rFonts w:hint="eastAsia"/>
-          <w:sz w:val="40"/>
-          <w:szCs w:val="40"/>
-        </w:rPr>
-      </w:pPr>
+        <w:t xml:space="preserve"> </w:t>
+      </w:r>
       <w:r>
         <w:rPr>
           <w:color w:val="0070C0"/>
           <w:sz w:val="40"/>
           <w:szCs w:val="40"/>
         </w:rPr>
-        <w:t xml:space="preserve">                                                </w:t>
-      </w:r>
+        <w:t xml:space="preserve">  </w:t>
+      </w:r>
+      <w:bookmarkStart w:id="0" w:name="_GoBack"/>
+      <w:bookmarkEnd w:id="0"/>
       <w:proofErr w:type="gramStart"/>
       <w:r>
         <w:rPr>
@@ -452,13 +338,13 @@
         <mc:AlternateContent>
           <mc:Choice Requires="wps">
             <w:drawing>
-              <wp:anchor distT="0" distB="0" distL="114300" distR="114300" simplePos="0" relativeHeight="251661312" behindDoc="0" locked="0" layoutInCell="1" allowOverlap="1" wp14:anchorId="20E10903" wp14:editId="270C2DCE">
+              <wp:anchor distT="0" distB="0" distL="114300" distR="114300" simplePos="0" relativeHeight="251661312" behindDoc="0" locked="0" layoutInCell="1" allowOverlap="1" wp14:anchorId="20E10903" wp14:editId="3D5794EF">
                 <wp:simplePos x="0" y="0"/>
                 <wp:positionH relativeFrom="column">
-                  <wp:posOffset>2981325</wp:posOffset>
+                  <wp:posOffset>2228850</wp:posOffset>
                 </wp:positionH>
                 <wp:positionV relativeFrom="paragraph">
-                  <wp:posOffset>15875</wp:posOffset>
+                  <wp:posOffset>6350</wp:posOffset>
                 </wp:positionV>
                 <wp:extent cx="3657600" cy="1143000"/>
                 <wp:effectExtent l="0" t="0" r="0" b="0"/>
@@ -484,7 +370,7 @@
                         <a:effectLst/>
                         <a:extLst>
                           <a:ext uri="{C572A759-6A51-4108-AA02-DFA0A04FC94B}">
-                            <ma14:wrappingTextBoxFlag xmlns:ma14="http://schemas.microsoft.com/office/mac/drawingml/2011/main" xmlns:w="http://schemas.openxmlformats.org/wordprocessingml/2006/main" xmlns:w10="urn:schemas-microsoft-com:office:word" xmlns:v="urn:schemas-microsoft-com:vml" xmlns:o="urn:schemas-microsoft-com:office:office" xmlns:mv="urn:schemas-microsoft-com:mac:vml" xmlns:mo="http://schemas.microsoft.com/office/mac/office/2008/main" xmlns=""/>
+                            <ma14:wrappingTextBoxFlag xmlns="" xmlns:mo="http://schemas.microsoft.com/office/mac/office/2008/main" xmlns:mv="urn:schemas-microsoft-com:mac:vml" xmlns:o="urn:schemas-microsoft-com:office:office" xmlns:v="urn:schemas-microsoft-com:vml" xmlns:w10="urn:schemas-microsoft-com:office:word" xmlns:w="http://schemas.openxmlformats.org/wordprocessingml/2006/main" xmlns:ma14="http://schemas.microsoft.com/office/mac/drawingml/2011/main"/>
                           </a:ext>
                         </a:extLst>
                       </wps:spPr>
@@ -681,7 +567,7 @@
                 <v:stroke joinstyle="miter"/>
                 <v:path gradientshapeok="t" o:connecttype="rect"/>
               </v:shapetype>
-              <v:shape id="Text Box 3" o:spid="_x0000_s1027" type="#_x0000_t202" style="position:absolute;margin-left:234.75pt;margin-top:1.25pt;width:4in;height:90pt;z-index:251661312;visibility:visible;mso-wrap-style:square;mso-width-percent:0;mso-height-percent:0;mso-wrap-distance-left:9pt;mso-wrap-distance-top:0;mso-wrap-distance-right:9pt;mso-wrap-distance-bottom:0;mso-position-horizontal:absolute;mso-position-horizontal-relative:text;mso-position-vertical:absolute;mso-position-vertical-relative:text;mso-width-percent:0;mso-height-percent:0;mso-width-relative:margin;mso-height-relative:margin;v-text-anchor:top" o:gfxdata="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" filled="f" stroked="f">
+              <v:shape id="Text Box 3" o:spid="_x0000_s1026" type="#_x0000_t202" style="position:absolute;margin-left:175.5pt;margin-top:.5pt;width:4in;height:90pt;z-index:251661312;visibility:visible;mso-wrap-style:square;mso-width-percent:0;mso-height-percent:0;mso-wrap-distance-left:9pt;mso-wrap-distance-top:0;mso-wrap-distance-right:9pt;mso-wrap-distance-bottom:0;mso-position-horizontal:absolute;mso-position-horizontal-relative:text;mso-position-vertical:absolute;mso-position-vertical-relative:text;mso-width-percent:0;mso-height-percent:0;mso-width-relative:margin;mso-height-relative:margin;v-text-anchor:top" o:gfxdata="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" filled="f" stroked="f">
                 <v:textbox inset=",0">
                   <w:txbxContent>
                     <w:p>
@@ -902,8 +788,8 @@
       </w:tblPr>
       <w:tblGrid>
         <w:gridCol w:w="2605"/>
+        <w:gridCol w:w="2155"/>
         <w:gridCol w:w="2877"/>
-        <w:gridCol w:w="2155"/>
         <w:gridCol w:w="3163"/>
       </w:tblGrid>
       <w:tr>
@@ -958,12 +844,12 @@
             </w:pPr>
             <w:r>
               <w:rPr>
-                <w:rFonts w:ascii="Futura Std Bold" w:hAnsi="Futura Std Bold" w:hint="eastAsia"/>
+                <w:rFonts w:ascii="Futura Std Bold" w:hAnsi="Futura Std Bold"/>
                 <w:color w:val="006BB6"/>
                 <w:sz w:val="26"/>
                 <w:szCs w:val="26"/>
               </w:rPr>
-              <w:t>MEDICAL CONDITION</w:t>
+              <w:t>GENDER</w:t>
             </w:r>
           </w:p>
         </w:tc>
@@ -988,12 +874,12 @@
             </w:pPr>
             <w:r>
               <w:rPr>
-                <w:rFonts w:ascii="Futura Std Bold" w:hAnsi="Futura Std Bold"/>
+                <w:rFonts w:ascii="Futura Std Bold" w:hAnsi="Futura Std Bold" w:hint="eastAsia"/>
                 <w:color w:val="006BB6"/>
                 <w:sz w:val="26"/>
                 <w:szCs w:val="26"/>
               </w:rPr>
-              <w:t>GENDER</w:t>
+              <w:t>MEDICAL CONDITION</w:t>
             </w:r>
           </w:p>
         </w:tc>
@@ -1029,6 +915,9 @@
         </w:tc>
       </w:tr>
       <w:tr>
+        <w:trPr>
+          <w:trHeight w:val="1502"/>
+        </w:trPr>
         <w:tc>
           <w:tcPr>
             <w:tcW w:w="3180" w:type="dxa"/>
@@ -1115,7 +1004,7 @@
                 <w:sz w:val="26"/>
                 <w:szCs w:val="26"/>
               </w:rPr>
-              <w:t>Case_Medical_Condition</w:t>
+              <w:t>Contact_Gender</w:t>
             </w:r>
             <w:proofErr w:type="spellEnd"/>
             <w:r>
@@ -1165,7 +1054,7 @@
                 <w:sz w:val="26"/>
                 <w:szCs w:val="26"/>
               </w:rPr>
-              <w:t>Contact_Gender</w:t>
+              <w:t>Case_Medical_Condition</w:t>
             </w:r>
             <w:proofErr w:type="spellEnd"/>
             <w:r>
@@ -1177,6 +1066,22 @@
               </w:rPr>
               <w:t>&gt;&gt;</w:t>
             </w:r>
+          </w:p>
+          <w:p>
+            <w:pPr>
+              <w:tabs>
+                <w:tab w:val="left" w:pos="3510"/>
+                <w:tab w:val="left" w:pos="8190"/>
+              </w:tabs>
+              <w:spacing w:after="400" w:line="340" w:lineRule="exact"/>
+              <w:jc w:val="center"/>
+              <w:rPr>
+                <w:rFonts w:ascii="Futura Std Bold" w:hAnsi="Futura Std Bold"/>
+                <w:color w:val="000000" w:themeColor="text1"/>
+                <w:sz w:val="26"/>
+                <w:szCs w:val="26"/>
+              </w:rPr>
+            </w:pPr>
           </w:p>
         </w:tc>
         <w:tc>
@@ -1190,7 +1095,6 @@
                 <w:tab w:val="left" w:pos="8190"/>
               </w:tabs>
               <w:spacing w:after="400" w:line="340" w:lineRule="exact"/>
-              <w:jc w:val="center"/>
               <w:rPr>
                 <w:rFonts w:ascii="Futura Std Bold" w:hAnsi="Futura Std Bold"/>
                 <w:color w:val="000000" w:themeColor="text1"/>
@@ -1238,8 +1142,10 @@
             </w:r>
             <w:r>
               <w:rPr>
-                <w:rFonts w:hint="eastAsia"/>
+                <w:rFonts w:ascii="Futura Std Bold" w:hAnsi="Futura Std Bold"/>
                 <w:color w:val="000000" w:themeColor="text1"/>
+                <w:sz w:val="26"/>
+                <w:szCs w:val="26"/>
               </w:rPr>
               <w:t xml:space="preserve"> </w:t>
             </w:r>
@@ -1270,9 +1176,26 @@
                 <w:sz w:val="26"/>
                 <w:szCs w:val="26"/>
               </w:rPr>
-              <w:t>&gt;</w:t>
-            </w:r>
-            <w:proofErr w:type="gramStart"/>
+              <w:t>&gt;&gt;</w:t>
+            </w:r>
+            <w:r>
+              <w:rPr>
+                <w:rFonts w:ascii="Futura Std Bold" w:hAnsi="Futura Std Bold"/>
+                <w:color w:val="000000" w:themeColor="text1"/>
+                <w:sz w:val="26"/>
+                <w:szCs w:val="26"/>
+              </w:rPr>
+              <w:t>,</w:t>
+            </w:r>
+            <w:r>
+              <w:rPr>
+                <w:rFonts w:ascii="Futura Std Bold" w:hAnsi="Futura Std Bold"/>
+                <w:color w:val="000000" w:themeColor="text1"/>
+                <w:sz w:val="26"/>
+                <w:szCs w:val="26"/>
+              </w:rPr>
+              <w:t xml:space="preserve"> </w:t>
+            </w:r>
             <w:r>
               <w:rPr>
                 <w:rFonts w:ascii="Futura Std Bold" w:hAnsi="Futura Std Bold" w:hint="eastAsia"/>
@@ -1280,44 +1203,7 @@
                 <w:sz w:val="26"/>
                 <w:szCs w:val="26"/>
               </w:rPr>
-              <w:t>&gt;</w:t>
-            </w:r>
-            <w:r>
-              <w:rPr>
-                <w:rFonts w:ascii="Futura Std Bold" w:hAnsi="Futura Std Bold"/>
-                <w:color w:val="000000" w:themeColor="text1"/>
-                <w:sz w:val="26"/>
-                <w:szCs w:val="26"/>
-              </w:rPr>
-              <w:t xml:space="preserve"> </w:t>
-            </w:r>
-            <w:r>
-              <w:rPr>
-                <w:rFonts w:ascii="Futura Std Bold" w:hAnsi="Futura Std Bold"/>
-                <w:color w:val="000000" w:themeColor="text1"/>
-                <w:sz w:val="26"/>
-                <w:szCs w:val="26"/>
-              </w:rPr>
-              <w:t xml:space="preserve"> </w:t>
-            </w:r>
-            <w:r>
-              <w:rPr>
-                <w:rFonts w:ascii="Futura Std Bold" w:hAnsi="Futura Std Bold" w:hint="eastAsia"/>
-                <w:color w:val="000000" w:themeColor="text1"/>
-                <w:sz w:val="26"/>
-                <w:szCs w:val="26"/>
-              </w:rPr>
-              <w:t>&lt;</w:t>
-            </w:r>
-            <w:proofErr w:type="gramEnd"/>
-            <w:r>
-              <w:rPr>
-                <w:rFonts w:ascii="Futura Std Bold" w:hAnsi="Futura Std Bold" w:hint="eastAsia"/>
-                <w:color w:val="000000" w:themeColor="text1"/>
-                <w:sz w:val="26"/>
-                <w:szCs w:val="26"/>
-              </w:rPr>
-              <w:t>&lt;</w:t>
+              <w:t>&lt;&lt;</w:t>
             </w:r>
             <w:proofErr w:type="spellStart"/>
             <w:r>
@@ -1357,6 +1243,15 @@
           <w:szCs w:val="26"/>
         </w:rPr>
       </w:pPr>
+      <w:r>
+        <w:rPr>
+          <w:rFonts w:ascii="Futura Std Bold" w:hAnsi="Futura Std Bold"/>
+          <w:color w:val="006BB6"/>
+          <w:sz w:val="26"/>
+          <w:szCs w:val="26"/>
+        </w:rPr>
+        <w:t>MOBILITY RESTRICTION/SPECIAL MEDICAL NEEDS:</w:t>
+      </w:r>
     </w:p>
     <w:p>
       <w:pPr>
@@ -1374,15 +1269,29 @@
       </w:pPr>
       <w:r>
         <w:rPr>
-          <w:rFonts w:ascii="Futura Std Bold" w:hAnsi="Futura Std Bold"/>
-          <w:color w:val="006BB6"/>
+          <w:rFonts w:ascii="Futura Std Book" w:hAnsi="Futura Std Book"/>
           <w:sz w:val="26"/>
           <w:szCs w:val="26"/>
         </w:rPr>
-        <w:t>MOBILITY RESTRICTION/SPECIAL MEDICAL NEEDS:</w:t>
-      </w:r>
-      <w:bookmarkStart w:id="0" w:name="_GoBack"/>
-      <w:bookmarkEnd w:id="0"/>
+        <w:t>{</w:t>
+      </w:r>
+      <w:r>
+        <w:rPr>
+          <w:rFonts w:ascii="Futura Std Book" w:hAnsi="Futura Std Book"/>
+          <w:color w:val="0070C0"/>
+          <w:sz w:val="26"/>
+          <w:szCs w:val="26"/>
+        </w:rPr>
+        <w:t>Restrictions Special Needs Restrictions Special Needs Restrictions Special Needs</w:t>
+      </w:r>
+      <w:r>
+        <w:rPr>
+          <w:rFonts w:ascii="Futura Std Book" w:hAnsi="Futura Std Book"/>
+          <w:sz w:val="26"/>
+          <w:szCs w:val="26"/>
+        </w:rPr>
+        <w:t>}</w:t>
+      </w:r>
     </w:p>
     <w:p>
       <w:pPr>
@@ -1392,19 +1301,110 @@
         </w:tabs>
         <w:spacing w:after="400" w:line="340" w:lineRule="exact"/>
         <w:rPr>
+          <w:rFonts w:ascii="Futura Std Book" w:hAnsi="Futura Std Book"/>
+          <w:sz w:val="26"/>
+          <w:szCs w:val="26"/>
+        </w:rPr>
+      </w:pPr>
+      <w:r>
+        <w:rPr>
           <w:rFonts w:ascii="Futura Std Bold" w:hAnsi="Futura Std Bold"/>
           <w:color w:val="006BB6"/>
           <w:sz w:val="26"/>
           <w:szCs w:val="26"/>
         </w:rPr>
-      </w:pPr>
+        <w:t>AL</w:t>
+      </w:r>
+      <w:r>
+        <w:rPr>
+          <w:rFonts w:ascii="Futura Std Bold" w:hAnsi="Futura Std Bold"/>
+          <w:color w:val="006BB6"/>
+          <w:sz w:val="26"/>
+          <w:szCs w:val="26"/>
+        </w:rPr>
+        <w:t>L</w:t>
+      </w:r>
+      <w:r>
+        <w:rPr>
+          <w:rFonts w:ascii="Futura Std Bold" w:hAnsi="Futura Std Bold"/>
+          <w:color w:val="006BB6"/>
+          <w:sz w:val="26"/>
+          <w:szCs w:val="26"/>
+        </w:rPr>
+        <w:t>ERGIES</w:t>
+      </w:r>
+      <w:r>
+        <w:rPr>
+          <w:rFonts w:ascii="Futura Std Bold" w:hAnsi="Futura Std Bold"/>
+          <w:color w:val="006BB6"/>
+          <w:sz w:val="26"/>
+          <w:szCs w:val="26"/>
+        </w:rPr>
+        <w:t>:</w:t>
+      </w:r>
+      <w:r>
+        <w:rPr>
+          <w:rFonts w:ascii="Futura Std Bold" w:hAnsi="Futura Std Bold"/>
+          <w:color w:val="006BB6"/>
+          <w:sz w:val="26"/>
+          <w:szCs w:val="26"/>
+        </w:rPr>
+        <w:tab/>
+        <w:t>PUBLICITY ELIGIBLE</w:t>
+      </w:r>
+      <w:r>
+        <w:rPr>
+          <w:rFonts w:ascii="Futura Std Bold" w:hAnsi="Futura Std Bold"/>
+          <w:color w:val="006BB6"/>
+          <w:sz w:val="26"/>
+          <w:szCs w:val="26"/>
+        </w:rPr>
+        <w:t>:</w:t>
+      </w:r>
+      <w:r>
+        <w:rPr>
+          <w:rFonts w:ascii="Futura Std Bold" w:hAnsi="Futura Std Bold"/>
+          <w:color w:val="006BB6"/>
+          <w:sz w:val="26"/>
+          <w:szCs w:val="26"/>
+        </w:rPr>
+        <w:tab/>
+        <w:t>SPECIAL NOTES:</w:t>
+      </w:r>
+      <w:r>
+        <w:rPr>
+          <w:rFonts w:ascii="Futura Std Bold" w:hAnsi="Futura Std Bold"/>
+          <w:color w:val="006BB6"/>
+          <w:sz w:val="26"/>
+          <w:szCs w:val="26"/>
+        </w:rPr>
+        <w:br/>
+      </w:r>
+      <w:r>
+        <w:rPr>
+          <w:rFonts w:ascii="Futura Std Book" w:hAnsi="Futura Std Book"/>
+          <w:color w:val="0070C0"/>
+          <w:sz w:val="25"/>
+          <w:szCs w:val="25"/>
+        </w:rPr>
+        <w:t>{Editable Field}</w:t>
+      </w:r>
       <w:r>
         <w:rPr>
           <w:rFonts w:ascii="Futura Std Book" w:hAnsi="Futura Std Book"/>
           <w:sz w:val="26"/>
           <w:szCs w:val="26"/>
         </w:rPr>
-        <w:t>{</w:t>
+        <w:tab/>
+      </w:r>
+      <w:r>
+        <w:rPr>
+          <w:rFonts w:ascii="Futura Std Book" w:hAnsi="Futura Std Book"/>
+          <w:color w:val="0070C0"/>
+          <w:sz w:val="25"/>
+          <w:szCs w:val="25"/>
+        </w:rPr>
+        <w:t>{Editable Field}</w:t>
       </w:r>
       <w:r>
         <w:rPr>
@@ -1412,7 +1412,16 @@
           <w:sz w:val="26"/>
           <w:szCs w:val="26"/>
         </w:rPr>
-        <w:t>Restrictions Special Needs Restrictions Special Needs Restrictions Special Needs}</w:t>
+        <w:tab/>
+      </w:r>
+      <w:r>
+        <w:rPr>
+          <w:rFonts w:ascii="Futura Std Book" w:hAnsi="Futura Std Book"/>
+          <w:color w:val="0070C0"/>
+          <w:sz w:val="25"/>
+          <w:szCs w:val="25"/>
+        </w:rPr>
+        <w:t>{Editable Field}</w:t>
       </w:r>
     </w:p>
     <w:p>
@@ -1424,8 +1433,8 @@
         <w:spacing w:after="400" w:line="340" w:lineRule="exact"/>
         <w:rPr>
           <w:rFonts w:ascii="Futura Std Book" w:hAnsi="Futura Std Book"/>
-          <w:sz w:val="26"/>
-          <w:szCs w:val="26"/>
+          <w:sz w:val="25"/>
+          <w:szCs w:val="25"/>
         </w:rPr>
       </w:pPr>
       <w:r>
@@ -1435,7 +1444,7 @@
           <w:sz w:val="26"/>
           <w:szCs w:val="26"/>
         </w:rPr>
-        <w:t>AL</w:t>
+        <w:t>FAVORITES</w:t>
       </w:r>
       <w:r>
         <w:rPr>
@@ -1444,7 +1453,7 @@
           <w:sz w:val="26"/>
           <w:szCs w:val="26"/>
         </w:rPr>
-        <w:t>L</w:t>
+        <w:t>:</w:t>
       </w:r>
       <w:r>
         <w:rPr>
@@ -1453,283 +1462,7 @@
           <w:sz w:val="26"/>
           <w:szCs w:val="26"/>
         </w:rPr>
-        <w:t>ERGIES</w:t>
-      </w:r>
-      <w:r>
-        <w:rPr>
-          <w:rFonts w:ascii="Futura Std Bold" w:hAnsi="Futura Std Bold"/>
-          <w:color w:val="006BB6"/>
-          <w:sz w:val="26"/>
-          <w:szCs w:val="26"/>
-        </w:rPr>
-        <w:t>:</w:t>
-      </w:r>
-      <w:r>
-        <w:rPr>
-          <w:rFonts w:ascii="Futura Std Bold" w:hAnsi="Futura Std Bold"/>
-          <w:color w:val="006BB6"/>
-          <w:sz w:val="26"/>
-          <w:szCs w:val="26"/>
-        </w:rPr>
-        <w:tab/>
-        <w:t>PUBLICITY ELIGIBLE</w:t>
-      </w:r>
-      <w:r>
-        <w:rPr>
-          <w:rFonts w:ascii="Futura Std Bold" w:hAnsi="Futura Std Bold"/>
-          <w:color w:val="006BB6"/>
-          <w:sz w:val="26"/>
-          <w:szCs w:val="26"/>
-        </w:rPr>
-        <w:t>:</w:t>
-      </w:r>
-      <w:r>
-        <w:rPr>
-          <w:rFonts w:ascii="Futura Std Bold" w:hAnsi="Futura Std Bold"/>
-          <w:color w:val="006BB6"/>
-          <w:sz w:val="26"/>
-          <w:szCs w:val="26"/>
-        </w:rPr>
-        <w:tab/>
-        <w:t>SPECIAL NOTES:</w:t>
-      </w:r>
-      <w:r>
-        <w:rPr>
-          <w:rFonts w:ascii="Futura Std Bold" w:hAnsi="Futura Std Bold"/>
-          <w:color w:val="006BB6"/>
-          <w:sz w:val="26"/>
-          <w:szCs w:val="26"/>
-        </w:rPr>
         <w:br/>
-      </w:r>
-      <w:r>
-        <w:rPr>
-          <w:rFonts w:ascii="Futura Std Book" w:hAnsi="Futura Std Book"/>
-          <w:sz w:val="25"/>
-          <w:szCs w:val="25"/>
-        </w:rPr>
-        <w:t>{Editable Field}</w:t>
-      </w:r>
-      <w:r>
-        <w:rPr>
-          <w:rFonts w:ascii="Futura Std Book" w:hAnsi="Futura Std Book"/>
-          <w:sz w:val="26"/>
-          <w:szCs w:val="26"/>
-        </w:rPr>
-        <w:tab/>
-      </w:r>
-      <w:r>
-        <w:rPr>
-          <w:rFonts w:ascii="Futura Std Book" w:hAnsi="Futura Std Book"/>
-          <w:sz w:val="25"/>
-          <w:szCs w:val="25"/>
-        </w:rPr>
-        <w:t>{Editable Field}</w:t>
-      </w:r>
-      <w:r>
-        <w:rPr>
-          <w:rFonts w:ascii="Futura Std Book" w:hAnsi="Futura Std Book"/>
-          <w:sz w:val="26"/>
-          <w:szCs w:val="26"/>
-        </w:rPr>
-        <w:tab/>
-      </w:r>
-      <w:r>
-        <w:rPr>
-          <w:rFonts w:ascii="Futura Std Book" w:hAnsi="Futura Std Book"/>
-          <w:sz w:val="25"/>
-          <w:szCs w:val="25"/>
-        </w:rPr>
-        <w:t>{Editable Field}</w:t>
-      </w:r>
-    </w:p>
-    <w:p>
-      <w:pPr>
-        <w:tabs>
-          <w:tab w:val="left" w:pos="3510"/>
-          <w:tab w:val="left" w:pos="8190"/>
-        </w:tabs>
-        <w:spacing w:after="400" w:line="340" w:lineRule="exact"/>
-        <w:rPr>
-          <w:rFonts w:ascii="Futura Std Book" w:hAnsi="Futura Std Book"/>
-          <w:sz w:val="25"/>
-          <w:szCs w:val="25"/>
-        </w:rPr>
-      </w:pPr>
-      <w:r>
-        <w:rPr>
-          <w:rFonts w:ascii="Futura Std Bold" w:hAnsi="Futura Std Bold"/>
-          <w:color w:val="006BB6"/>
-          <w:sz w:val="26"/>
-          <w:szCs w:val="26"/>
-        </w:rPr>
-        <w:t>FAVORITES</w:t>
-      </w:r>
-      <w:r>
-        <w:rPr>
-          <w:rFonts w:ascii="Futura Std Bold" w:hAnsi="Futura Std Bold"/>
-          <w:color w:val="006BB6"/>
-          <w:sz w:val="26"/>
-          <w:szCs w:val="26"/>
-        </w:rPr>
-        <w:t>:</w:t>
-      </w:r>
-      <w:r>
-        <w:rPr>
-          <w:rFonts w:ascii="Futura Std Bold" w:hAnsi="Futura Std Bold"/>
-          <w:color w:val="006BB6"/>
-          <w:sz w:val="26"/>
-          <w:szCs w:val="26"/>
-        </w:rPr>
-        <w:br/>
-      </w:r>
-      <w:r>
-        <w:rPr>
-          <w:rFonts w:ascii="Futura Std Book" w:hAnsi="Futura Std Book" w:hint="eastAsia"/>
-          <w:sz w:val="25"/>
-          <w:szCs w:val="25"/>
-        </w:rPr>
-        <w:t>{color), (book/story), (game), (food), (restaurant), (cake/candy), (snack food), (class in school), (music/singer), (hobby), (movi</w:t>
-      </w:r>
-      <w:r>
-        <w:rPr>
-          <w:rFonts w:ascii="Futura Std Book" w:hAnsi="Futura Std Book" w:hint="eastAsia"/>
-          <w:sz w:val="25"/>
-          <w:szCs w:val="25"/>
-        </w:rPr>
-        <w:t>e), (TV show), (actor/actress</w:t>
-      </w:r>
-      <w:proofErr w:type="gramStart"/>
-      <w:r>
-        <w:rPr>
-          <w:rFonts w:ascii="Futura Std Book" w:hAnsi="Futura Std Book" w:hint="eastAsia"/>
-          <w:sz w:val="25"/>
-          <w:szCs w:val="25"/>
-        </w:rPr>
-        <w:t>),</w:t>
-      </w:r>
-      <w:r>
-        <w:rPr>
-          <w:rFonts w:ascii="Futura Std Book" w:hAnsi="Futura Std Book" w:hint="eastAsia"/>
-          <w:sz w:val="25"/>
-          <w:szCs w:val="25"/>
-        </w:rPr>
-        <w:t>(</w:t>
-      </w:r>
-      <w:proofErr w:type="gramEnd"/>
-      <w:r>
-        <w:rPr>
-          <w:rFonts w:ascii="Futura Std Book" w:hAnsi="Futura Std Book" w:hint="eastAsia"/>
-          <w:sz w:val="25"/>
-          <w:szCs w:val="25"/>
-        </w:rPr>
-        <w:t>sport/athlete), (pet/animal), (and other}</w:t>
-      </w:r>
-    </w:p>
-    <w:p>
-      <w:pPr>
-        <w:spacing w:after="60" w:line="340" w:lineRule="exact"/>
-        <w:rPr>
-          <w:rFonts w:ascii="Futura Std Bold" w:hAnsi="Futura Std Bold"/>
-          <w:color w:val="006BB6"/>
-          <w:sz w:val="26"/>
-          <w:szCs w:val="26"/>
-        </w:rPr>
-      </w:pPr>
-    </w:p>
-    <w:p>
-      <w:pPr>
-        <w:spacing w:after="60" w:line="340" w:lineRule="exact"/>
-        <w:rPr>
-          <w:rFonts w:ascii="Futura Std Bold" w:hAnsi="Futura Std Bold"/>
-          <w:color w:val="006BB6"/>
-          <w:sz w:val="26"/>
-          <w:szCs w:val="26"/>
-        </w:rPr>
-      </w:pPr>
-    </w:p>
-    <w:p>
-      <w:pPr>
-        <w:spacing w:after="60" w:line="340" w:lineRule="exact"/>
-        <w:rPr>
-          <w:rFonts w:ascii="Futura Std Bold" w:hAnsi="Futura Std Bold"/>
-          <w:color w:val="006BB6"/>
-          <w:sz w:val="26"/>
-          <w:szCs w:val="26"/>
-        </w:rPr>
-      </w:pPr>
-    </w:p>
-    <w:p>
-      <w:pPr>
-        <w:spacing w:after="60" w:line="340" w:lineRule="exact"/>
-        <w:rPr>
-          <w:rFonts w:ascii="Futura Std Bold" w:hAnsi="Futura Std Bold"/>
-          <w:color w:val="006BB6"/>
-          <w:sz w:val="26"/>
-          <w:szCs w:val="26"/>
-        </w:rPr>
-      </w:pPr>
-    </w:p>
-    <w:p>
-      <w:pPr>
-        <w:spacing w:after="60" w:line="340" w:lineRule="exact"/>
-        <w:rPr>
-          <w:rFonts w:ascii="Futura Std Bold" w:hAnsi="Futura Std Bold"/>
-          <w:color w:val="006BB6"/>
-          <w:sz w:val="26"/>
-          <w:szCs w:val="26"/>
-        </w:rPr>
-      </w:pPr>
-    </w:p>
-    <w:p>
-      <w:pPr>
-        <w:spacing w:after="60" w:line="340" w:lineRule="exact"/>
-        <w:rPr>
-          <w:rFonts w:ascii="Futura Std Bold" w:hAnsi="Futura Std Bold"/>
-          <w:color w:val="006BB6"/>
-          <w:sz w:val="26"/>
-          <w:szCs w:val="26"/>
-        </w:rPr>
-      </w:pPr>
-    </w:p>
-    <w:p>
-      <w:pPr>
-        <w:spacing w:after="60" w:line="340" w:lineRule="exact"/>
-        <w:rPr>
-          <w:rFonts w:ascii="Futura Std Bold" w:hAnsi="Futura Std Bold"/>
-          <w:color w:val="006BB6"/>
-          <w:sz w:val="26"/>
-          <w:szCs w:val="26"/>
-        </w:rPr>
-      </w:pPr>
-    </w:p>
-    <w:p>
-      <w:pPr>
-        <w:spacing w:after="60" w:line="340" w:lineRule="exact"/>
-        <w:rPr>
-          <w:rFonts w:ascii="Futura Std Bold" w:hAnsi="Futura Std Bold"/>
-          <w:color w:val="006BB6"/>
-          <w:sz w:val="26"/>
-          <w:szCs w:val="26"/>
-        </w:rPr>
-      </w:pPr>
-      <w:r>
-        <w:rPr>
-          <w:rFonts w:ascii="Futura Std Bold" w:hAnsi="Futura Std Bold"/>
-          <w:color w:val="006BB6"/>
-          <w:sz w:val="26"/>
-          <w:szCs w:val="26"/>
-        </w:rPr>
-        <w:t>FAVORITES</w:t>
-      </w:r>
-      <w:r>
-        <w:rPr>
-          <w:rFonts w:ascii="Futura Std Bold" w:hAnsi="Futura Std Bold"/>
-          <w:color w:val="006BB6"/>
-          <w:sz w:val="26"/>
-          <w:szCs w:val="26"/>
-        </w:rPr>
-        <w:t>:</w:t>
       </w:r>
     </w:p>
     <w:tbl>
@@ -1747,136 +1480,233 @@
         <w:tblLook w:val="04A0" w:firstRow="1" w:lastRow="0" w:firstColumn="1" w:lastColumn="0" w:noHBand="0" w:noVBand="1"/>
       </w:tblPr>
       <w:tblGrid>
-        <w:gridCol w:w="6025"/>
-        <w:gridCol w:w="4765"/>
+        <w:gridCol w:w="5395"/>
+        <w:gridCol w:w="5395"/>
       </w:tblGrid>
       <w:tr>
         <w:trPr>
-          <w:trHeight w:val="763"/>
+          <w:trHeight w:hRule="exact" w:val="730"/>
         </w:trPr>
         <w:tc>
           <w:tcPr>
-            <w:tcW w:w="6025" w:type="dxa"/>
+            <w:tcW w:w="5395" w:type="dxa"/>
           </w:tcPr>
           <w:p>
             <w:pPr>
-              <w:spacing w:after="60" w:line="340" w:lineRule="exact"/>
-              <w:rPr>
-                <w:rFonts w:ascii="Futura Std Bold" w:hAnsi="Futura Std Bold"/>
-                <w:color w:val="006BB6"/>
-                <w:sz w:val="26"/>
-                <w:szCs w:val="26"/>
+              <w:tabs>
+                <w:tab w:val="left" w:pos="3510"/>
+                <w:tab w:val="left" w:pos="8190"/>
+              </w:tabs>
+              <w:spacing w:after="400" w:line="340" w:lineRule="exact"/>
+              <w:rPr>
+                <w:rFonts w:ascii="Futura Std Book" w:hAnsi="Futura Std Book"/>
+                <w:sz w:val="25"/>
+                <w:szCs w:val="25"/>
               </w:rPr>
             </w:pPr>
             <w:r>
               <w:rPr>
-                <w:rFonts w:ascii="Futura Std Bold" w:hAnsi="Futura Std Bold" w:hint="eastAsia"/>
-                <w:color w:val="006BB6"/>
-              </w:rPr>
-              <w:t>Name</w:t>
+                <w:rFonts w:ascii="Futura Std Book" w:hAnsi="Futura Std Book" w:hint="eastAsia"/>
+                <w:b/>
+                <w:color w:val="0070C0"/>
+                <w:sz w:val="25"/>
+                <w:szCs w:val="25"/>
+              </w:rPr>
+              <w:t>Color</w:t>
+            </w:r>
+            <w:r>
+              <w:rPr>
+                <w:rFonts w:ascii="Futura Std Book" w:hAnsi="Futura Std Book"/>
+                <w:b/>
+                <w:color w:val="0070C0"/>
+                <w:sz w:val="25"/>
+                <w:szCs w:val="25"/>
+              </w:rPr>
+              <w:t>:</w:t>
+            </w:r>
+            <w:r>
+              <w:rPr>
+                <w:rFonts w:hint="eastAsia"/>
+                <w:color w:val="0070C0"/>
+              </w:rPr>
+              <w:t xml:space="preserve"> </w:t>
+            </w:r>
+            <w:r>
+              <w:rPr>
+                <w:rFonts w:ascii="Futura Std Book" w:hAnsi="Futura Std Book" w:hint="eastAsia"/>
+                <w:sz w:val="25"/>
+                <w:szCs w:val="25"/>
+              </w:rPr>
+              <w:t>&lt;&lt;</w:t>
+            </w:r>
+            <w:proofErr w:type="spellStart"/>
+            <w:r>
+              <w:rPr>
+                <w:rFonts w:ascii="Futura Std Book" w:hAnsi="Futura Std Book" w:hint="eastAsia"/>
+                <w:sz w:val="25"/>
+                <w:szCs w:val="25"/>
+              </w:rPr>
+              <w:t>Wish_Child_Form_Color</w:t>
+            </w:r>
+            <w:proofErr w:type="spellEnd"/>
+            <w:r>
+              <w:rPr>
+                <w:rFonts w:ascii="Futura Std Book" w:hAnsi="Futura Std Book" w:hint="eastAsia"/>
+                <w:sz w:val="25"/>
+                <w:szCs w:val="25"/>
+              </w:rPr>
+              <w:t>&gt;&gt;</w:t>
             </w:r>
           </w:p>
         </w:tc>
         <w:tc>
           <w:tcPr>
-            <w:tcW w:w="4765" w:type="dxa"/>
+            <w:tcW w:w="5395" w:type="dxa"/>
           </w:tcPr>
           <w:p>
             <w:pPr>
-              <w:spacing w:after="60" w:line="340" w:lineRule="exact"/>
-              <w:rPr>
-                <w:rFonts w:ascii="Futura Std Bold" w:hAnsi="Futura Std Bold"/>
-                <w:color w:val="006BB6"/>
-                <w:sz w:val="26"/>
-                <w:szCs w:val="26"/>
+              <w:tabs>
+                <w:tab w:val="left" w:pos="3510"/>
+                <w:tab w:val="left" w:pos="8190"/>
+              </w:tabs>
+              <w:spacing w:after="400" w:line="340" w:lineRule="exact"/>
+              <w:rPr>
+                <w:rFonts w:ascii="Futura Std Book" w:hAnsi="Futura Std Book"/>
+                <w:sz w:val="25"/>
+                <w:szCs w:val="25"/>
               </w:rPr>
             </w:pPr>
             <w:r>
               <w:rPr>
-                <w:rFonts w:ascii="Futura Std Bold" w:hAnsi="Futura Std Bold" w:hint="eastAsia"/>
-                <w:color w:val="006BB6"/>
-              </w:rPr>
-              <w:t>Relationship to Wish Child</w:t>
+                <w:rFonts w:ascii="Futura Std Book" w:hAnsi="Futura Std Book" w:hint="eastAsia"/>
+                <w:b/>
+                <w:color w:val="0070C0"/>
+                <w:sz w:val="25"/>
+                <w:szCs w:val="25"/>
+              </w:rPr>
+              <w:t>Book/Story</w:t>
+            </w:r>
+            <w:r>
+              <w:rPr>
+                <w:rFonts w:ascii="Futura Std Book" w:hAnsi="Futura Std Book"/>
+                <w:b/>
+                <w:color w:val="0070C0"/>
+                <w:sz w:val="25"/>
+                <w:szCs w:val="25"/>
+              </w:rPr>
+              <w:t>:</w:t>
+            </w:r>
+            <w:r>
+              <w:rPr>
+                <w:rFonts w:ascii="Futura Std Book" w:hAnsi="Futura Std Book"/>
+                <w:color w:val="0070C0"/>
+                <w:sz w:val="25"/>
+                <w:szCs w:val="25"/>
+              </w:rPr>
+              <w:t xml:space="preserve"> </w:t>
+            </w:r>
+            <w:r>
+              <w:rPr>
+                <w:rFonts w:ascii="Futura Std Book" w:hAnsi="Futura Std Book" w:hint="eastAsia"/>
+                <w:sz w:val="25"/>
+                <w:szCs w:val="25"/>
+              </w:rPr>
+              <w:t>&lt;&lt;</w:t>
+            </w:r>
+            <w:proofErr w:type="spellStart"/>
+            <w:r>
+              <w:rPr>
+                <w:rFonts w:ascii="Futura Std Book" w:hAnsi="Futura Std Book" w:hint="eastAsia"/>
+                <w:sz w:val="25"/>
+                <w:szCs w:val="25"/>
+              </w:rPr>
+              <w:t>Wish_Child_Form_Book_Story</w:t>
+            </w:r>
+            <w:proofErr w:type="spellEnd"/>
+            <w:r>
+              <w:rPr>
+                <w:rFonts w:ascii="Futura Std Book" w:hAnsi="Futura Std Book" w:hint="eastAsia"/>
+                <w:sz w:val="25"/>
+                <w:szCs w:val="25"/>
+              </w:rPr>
+              <w:t>&gt;&gt;</w:t>
             </w:r>
           </w:p>
         </w:tc>
       </w:tr>
       <w:tr>
         <w:trPr>
-          <w:trHeight w:val="1168"/>
+          <w:trHeight w:hRule="exact" w:val="576"/>
         </w:trPr>
         <w:tc>
           <w:tcPr>
-            <w:tcW w:w="6025" w:type="dxa"/>
+            <w:tcW w:w="5395" w:type="dxa"/>
           </w:tcPr>
           <w:p>
             <w:pPr>
-              <w:spacing w:after="60" w:line="340" w:lineRule="exact"/>
-              <w:rPr>
-                <w:rFonts w:ascii="Futura Std Bold" w:hAnsi="Futura Std Bold"/>
-                <w:sz w:val="26"/>
-                <w:szCs w:val="26"/>
+              <w:tabs>
+                <w:tab w:val="left" w:pos="3510"/>
+                <w:tab w:val="left" w:pos="8190"/>
+              </w:tabs>
+              <w:spacing w:after="400" w:line="340" w:lineRule="exact"/>
+              <w:rPr>
+                <w:rFonts w:ascii="Futura Std Book" w:hAnsi="Futura Std Book"/>
+                <w:sz w:val="25"/>
+                <w:szCs w:val="25"/>
               </w:rPr>
             </w:pPr>
             <w:r>
               <w:rPr>
-                <w:rFonts w:ascii="Futura Std Bold" w:hAnsi="Futura Std Bold" w:hint="eastAsia"/>
-                <w:sz w:val="26"/>
-                <w:szCs w:val="26"/>
+                <w:rFonts w:ascii="Futura Std Book" w:hAnsi="Futura Std Book" w:hint="eastAsia"/>
+                <w:b/>
+                <w:color w:val="0070C0"/>
+                <w:sz w:val="25"/>
+                <w:szCs w:val="25"/>
+              </w:rPr>
+              <w:t>Game</w:t>
+            </w:r>
+            <w:r>
+              <w:rPr>
+                <w:rFonts w:ascii="Futura Std Book" w:hAnsi="Futura Std Book"/>
+                <w:b/>
+                <w:color w:val="0070C0"/>
+                <w:sz w:val="25"/>
+                <w:szCs w:val="25"/>
+              </w:rPr>
+              <w:t>:</w:t>
+            </w:r>
+            <w:r>
+              <w:rPr>
+                <w:rFonts w:ascii="Futura Std Book" w:hAnsi="Futura Std Book"/>
+                <w:color w:val="0070C0"/>
+                <w:sz w:val="25"/>
+                <w:szCs w:val="25"/>
+              </w:rPr>
+              <w:t xml:space="preserve"> </w:t>
+            </w:r>
+            <w:r>
+              <w:rPr>
+                <w:rFonts w:ascii="Futura Std Book" w:hAnsi="Futura Std Book" w:hint="eastAsia"/>
+                <w:sz w:val="25"/>
+                <w:szCs w:val="25"/>
               </w:rPr>
               <w:t>&lt;&lt;</w:t>
             </w:r>
             <w:proofErr w:type="spellStart"/>
             <w:r>
               <w:rPr>
-                <w:rFonts w:ascii="Futura Std Bold" w:hAnsi="Futura Std Bold" w:hint="eastAsia"/>
-                <w:sz w:val="26"/>
-                <w:szCs w:val="26"/>
-              </w:rPr>
-              <w:t>Parentguardians_Start</w:t>
+                <w:rFonts w:ascii="Futura Std Book" w:hAnsi="Futura Std Book" w:hint="eastAsia"/>
+                <w:sz w:val="25"/>
+                <w:szCs w:val="25"/>
+              </w:rPr>
+              <w:t>Wish_Child_Form_Game</w:t>
             </w:r>
             <w:proofErr w:type="spellEnd"/>
             <w:r>
               <w:rPr>
-                <w:rFonts w:ascii="Futura Std Bold" w:hAnsi="Futura Std Bold" w:hint="eastAsia"/>
-                <w:sz w:val="26"/>
-                <w:szCs w:val="26"/>
-              </w:rPr>
-              <w:t>&gt;&gt;</w:t>
-            </w:r>
-          </w:p>
-          <w:p>
-            <w:pPr>
-              <w:spacing w:after="60" w:line="340" w:lineRule="exact"/>
-              <w:rPr>
-                <w:rFonts w:ascii="Futura Std Bold" w:hAnsi="Futura Std Bold"/>
-                <w:sz w:val="26"/>
-                <w:szCs w:val="26"/>
-              </w:rPr>
-            </w:pPr>
-            <w:r>
-              <w:rPr>
-                <w:rFonts w:ascii="Futura Std Bold" w:hAnsi="Futura Std Bold" w:hint="eastAsia"/>
-                <w:sz w:val="26"/>
-                <w:szCs w:val="26"/>
-              </w:rPr>
-              <w:t>&lt;&lt;</w:t>
-            </w:r>
-            <w:proofErr w:type="spellStart"/>
-            <w:r>
-              <w:rPr>
-                <w:rFonts w:ascii="Futura Std Bold" w:hAnsi="Futura Std Bold" w:hint="eastAsia"/>
-                <w:sz w:val="26"/>
-                <w:szCs w:val="26"/>
-              </w:rPr>
-              <w:t>Parentguardians.RelatedContact_Name</w:t>
-            </w:r>
-            <w:proofErr w:type="spellEnd"/>
-            <w:r>
-              <w:rPr>
-                <w:rFonts w:ascii="Futura Std Bold" w:hAnsi="Futura Std Bold" w:hint="eastAsia"/>
-                <w:sz w:val="26"/>
-                <w:szCs w:val="26"/>
+                <w:rFonts w:ascii="Futura Std Book" w:hAnsi="Futura Std Book" w:hint="eastAsia"/>
+                <w:sz w:val="25"/>
+                <w:szCs w:val="25"/>
               </w:rPr>
               <w:t>&gt;&gt;</w:t>
             </w:r>
@@ -1884,51 +1714,1042 @@
         </w:tc>
         <w:tc>
           <w:tcPr>
-            <w:tcW w:w="4765" w:type="dxa"/>
+            <w:tcW w:w="5395" w:type="dxa"/>
           </w:tcPr>
           <w:p>
             <w:pPr>
-              <w:spacing w:after="60" w:line="340" w:lineRule="exact"/>
-              <w:rPr>
-                <w:rFonts w:ascii="Futura Std Bold" w:hAnsi="Futura Std Bold"/>
-                <w:sz w:val="26"/>
-                <w:szCs w:val="26"/>
+              <w:tabs>
+                <w:tab w:val="left" w:pos="3510"/>
+                <w:tab w:val="left" w:pos="8190"/>
+              </w:tabs>
+              <w:spacing w:after="400" w:line="340" w:lineRule="exact"/>
+              <w:rPr>
+                <w:rFonts w:ascii="Futura Std Book" w:hAnsi="Futura Std Book"/>
+                <w:sz w:val="25"/>
+                <w:szCs w:val="25"/>
+              </w:rPr>
+            </w:pPr>
+            <w:r>
+              <w:rPr>
+                <w:rFonts w:ascii="Futura Std Book" w:hAnsi="Futura Std Book" w:hint="eastAsia"/>
+                <w:b/>
+                <w:color w:val="0070C0"/>
+                <w:sz w:val="25"/>
+                <w:szCs w:val="25"/>
+              </w:rPr>
+              <w:t>Food</w:t>
+            </w:r>
+            <w:r>
+              <w:rPr>
+                <w:rFonts w:ascii="Futura Std Book" w:hAnsi="Futura Std Book"/>
+                <w:b/>
+                <w:color w:val="0070C0"/>
+                <w:sz w:val="25"/>
+                <w:szCs w:val="25"/>
+              </w:rPr>
+              <w:t>:</w:t>
+            </w:r>
+            <w:r>
+              <w:rPr>
+                <w:rFonts w:ascii="Futura Std Book" w:hAnsi="Futura Std Book"/>
+                <w:color w:val="0070C0"/>
+                <w:sz w:val="25"/>
+                <w:szCs w:val="25"/>
+              </w:rPr>
+              <w:t xml:space="preserve"> </w:t>
+            </w:r>
+            <w:r>
+              <w:rPr>
+                <w:rFonts w:ascii="Futura Std Book" w:hAnsi="Futura Std Book" w:hint="eastAsia"/>
+                <w:sz w:val="25"/>
+                <w:szCs w:val="25"/>
+              </w:rPr>
+              <w:t>&lt;&lt;</w:t>
+            </w:r>
+            <w:proofErr w:type="spellStart"/>
+            <w:r>
+              <w:rPr>
+                <w:rFonts w:ascii="Futura Std Book" w:hAnsi="Futura Std Book" w:hint="eastAsia"/>
+                <w:sz w:val="25"/>
+                <w:szCs w:val="25"/>
+              </w:rPr>
+              <w:t>Wish_Child_Form_Food</w:t>
+            </w:r>
+            <w:proofErr w:type="spellEnd"/>
+            <w:r>
+              <w:rPr>
+                <w:rFonts w:ascii="Futura Std Book" w:hAnsi="Futura Std Book" w:hint="eastAsia"/>
+                <w:sz w:val="25"/>
+                <w:szCs w:val="25"/>
+              </w:rPr>
+              <w:t>&gt;&gt;</w:t>
+            </w:r>
+          </w:p>
+        </w:tc>
+      </w:tr>
+      <w:tr>
+        <w:trPr>
+          <w:trHeight w:hRule="exact" w:val="576"/>
+        </w:trPr>
+        <w:tc>
+          <w:tcPr>
+            <w:tcW w:w="5395" w:type="dxa"/>
+          </w:tcPr>
+          <w:p>
+            <w:pPr>
+              <w:tabs>
+                <w:tab w:val="left" w:pos="3510"/>
+                <w:tab w:val="left" w:pos="8190"/>
+              </w:tabs>
+              <w:spacing w:after="400" w:line="340" w:lineRule="exact"/>
+              <w:rPr>
+                <w:rFonts w:ascii="Futura Std Book" w:hAnsi="Futura Std Book"/>
+                <w:sz w:val="25"/>
+                <w:szCs w:val="25"/>
+              </w:rPr>
+            </w:pPr>
+            <w:r>
+              <w:rPr>
+                <w:rFonts w:ascii="Futura Std Book" w:hAnsi="Futura Std Book" w:hint="eastAsia"/>
+                <w:b/>
+                <w:color w:val="0070C0"/>
+                <w:sz w:val="25"/>
+                <w:szCs w:val="25"/>
+              </w:rPr>
+              <w:lastRenderedPageBreak/>
+              <w:t>Restaurant</w:t>
+            </w:r>
+            <w:r>
+              <w:rPr>
+                <w:rFonts w:ascii="Futura Std Book" w:hAnsi="Futura Std Book"/>
+                <w:b/>
+                <w:color w:val="0070C0"/>
+                <w:sz w:val="25"/>
+                <w:szCs w:val="25"/>
+              </w:rPr>
+              <w:t>:</w:t>
+            </w:r>
+            <w:r>
+              <w:rPr>
+                <w:rFonts w:ascii="Futura Std Book" w:hAnsi="Futura Std Book"/>
+                <w:color w:val="0070C0"/>
+                <w:sz w:val="25"/>
+                <w:szCs w:val="25"/>
+              </w:rPr>
+              <w:t xml:space="preserve"> </w:t>
+            </w:r>
+            <w:r>
+              <w:rPr>
+                <w:rFonts w:ascii="Futura Std Book" w:hAnsi="Futura Std Book" w:hint="eastAsia"/>
+                <w:sz w:val="25"/>
+                <w:szCs w:val="25"/>
+              </w:rPr>
+              <w:t>&lt;&lt;</w:t>
+            </w:r>
+            <w:proofErr w:type="spellStart"/>
+            <w:r>
+              <w:rPr>
+                <w:rFonts w:ascii="Futura Std Book" w:hAnsi="Futura Std Book" w:hint="eastAsia"/>
+                <w:sz w:val="25"/>
+                <w:szCs w:val="25"/>
+              </w:rPr>
+              <w:t>Wish_Child_Form_Restaurant</w:t>
+            </w:r>
+            <w:proofErr w:type="spellEnd"/>
+            <w:r>
+              <w:rPr>
+                <w:rFonts w:ascii="Futura Std Book" w:hAnsi="Futura Std Book" w:hint="eastAsia"/>
+                <w:sz w:val="25"/>
+                <w:szCs w:val="25"/>
+              </w:rPr>
+              <w:t>&gt;&gt;</w:t>
+            </w:r>
+          </w:p>
+        </w:tc>
+        <w:tc>
+          <w:tcPr>
+            <w:tcW w:w="5395" w:type="dxa"/>
+          </w:tcPr>
+          <w:p>
+            <w:pPr>
+              <w:tabs>
+                <w:tab w:val="left" w:pos="3510"/>
+                <w:tab w:val="left" w:pos="8190"/>
+              </w:tabs>
+              <w:spacing w:after="400" w:line="340" w:lineRule="exact"/>
+              <w:rPr>
+                <w:rFonts w:ascii="Futura Std Book" w:hAnsi="Futura Std Book"/>
+                <w:sz w:val="25"/>
+                <w:szCs w:val="25"/>
+              </w:rPr>
+            </w:pPr>
+            <w:r>
+              <w:rPr>
+                <w:rFonts w:ascii="Futura Std Book" w:hAnsi="Futura Std Book" w:hint="eastAsia"/>
+                <w:b/>
+                <w:color w:val="0070C0"/>
+                <w:sz w:val="25"/>
+                <w:szCs w:val="25"/>
+              </w:rPr>
+              <w:t>Cake/Candy</w:t>
+            </w:r>
+            <w:r>
+              <w:rPr>
+                <w:rFonts w:ascii="Futura Std Book" w:hAnsi="Futura Std Book"/>
+                <w:b/>
+                <w:color w:val="0070C0"/>
+                <w:sz w:val="25"/>
+                <w:szCs w:val="25"/>
+              </w:rPr>
+              <w:t>:</w:t>
+            </w:r>
+            <w:r>
+              <w:rPr>
+                <w:rFonts w:ascii="Futura Std Book" w:hAnsi="Futura Std Book"/>
+                <w:color w:val="0070C0"/>
+                <w:sz w:val="25"/>
+                <w:szCs w:val="25"/>
+              </w:rPr>
+              <w:t xml:space="preserve"> </w:t>
+            </w:r>
+            <w:r>
+              <w:rPr>
+                <w:rFonts w:ascii="Futura Std Book" w:hAnsi="Futura Std Book" w:hint="eastAsia"/>
+                <w:sz w:val="25"/>
+                <w:szCs w:val="25"/>
+              </w:rPr>
+              <w:t>&lt;&lt;</w:t>
+            </w:r>
+            <w:proofErr w:type="spellStart"/>
+            <w:r>
+              <w:rPr>
+                <w:rFonts w:ascii="Futura Std Book" w:hAnsi="Futura Std Book" w:hint="eastAsia"/>
+                <w:sz w:val="25"/>
+                <w:szCs w:val="25"/>
+              </w:rPr>
+              <w:t>Wish_Child_Form_Cake_Candy</w:t>
+            </w:r>
+            <w:proofErr w:type="spellEnd"/>
+            <w:r>
+              <w:rPr>
+                <w:rFonts w:ascii="Futura Std Book" w:hAnsi="Futura Std Book" w:hint="eastAsia"/>
+                <w:sz w:val="25"/>
+                <w:szCs w:val="25"/>
+              </w:rPr>
+              <w:t>&gt;&gt;</w:t>
+            </w:r>
+          </w:p>
+        </w:tc>
+      </w:tr>
+      <w:tr>
+        <w:trPr>
+          <w:trHeight w:hRule="exact" w:val="576"/>
+        </w:trPr>
+        <w:tc>
+          <w:tcPr>
+            <w:tcW w:w="5395" w:type="dxa"/>
+          </w:tcPr>
+          <w:p>
+            <w:pPr>
+              <w:tabs>
+                <w:tab w:val="left" w:pos="3510"/>
+                <w:tab w:val="left" w:pos="8190"/>
+              </w:tabs>
+              <w:spacing w:after="400" w:line="340" w:lineRule="exact"/>
+              <w:rPr>
+                <w:rFonts w:ascii="Futura Std Book" w:hAnsi="Futura Std Book"/>
+                <w:sz w:val="25"/>
+                <w:szCs w:val="25"/>
+              </w:rPr>
+            </w:pPr>
+            <w:r>
+              <w:rPr>
+                <w:rFonts w:ascii="Futura Std Book" w:hAnsi="Futura Std Book" w:hint="eastAsia"/>
+                <w:b/>
+                <w:color w:val="0070C0"/>
+                <w:sz w:val="25"/>
+                <w:szCs w:val="25"/>
+              </w:rPr>
+              <w:t>Snack Food</w:t>
+            </w:r>
+            <w:r>
+              <w:rPr>
+                <w:rFonts w:ascii="Futura Std Book" w:hAnsi="Futura Std Book"/>
+                <w:b/>
+                <w:color w:val="0070C0"/>
+                <w:sz w:val="25"/>
+                <w:szCs w:val="25"/>
+              </w:rPr>
+              <w:t>:</w:t>
+            </w:r>
+            <w:r>
+              <w:rPr>
+                <w:rFonts w:ascii="Futura Std Book" w:hAnsi="Futura Std Book"/>
+                <w:color w:val="0070C0"/>
+                <w:sz w:val="25"/>
+                <w:szCs w:val="25"/>
+              </w:rPr>
+              <w:t xml:space="preserve"> </w:t>
+            </w:r>
+            <w:r>
+              <w:rPr>
+                <w:rFonts w:ascii="Futura Std Book" w:hAnsi="Futura Std Book" w:hint="eastAsia"/>
+                <w:sz w:val="25"/>
+                <w:szCs w:val="25"/>
+              </w:rPr>
+              <w:t>&lt;&lt;</w:t>
+            </w:r>
+            <w:proofErr w:type="spellStart"/>
+            <w:r>
+              <w:rPr>
+                <w:rFonts w:ascii="Futura Std Book" w:hAnsi="Futura Std Book" w:hint="eastAsia"/>
+                <w:sz w:val="25"/>
+                <w:szCs w:val="25"/>
+              </w:rPr>
+              <w:t>Wish_Child_Form_Snack_Food</w:t>
+            </w:r>
+            <w:proofErr w:type="spellEnd"/>
+            <w:r>
+              <w:rPr>
+                <w:rFonts w:ascii="Futura Std Book" w:hAnsi="Futura Std Book" w:hint="eastAsia"/>
+                <w:sz w:val="25"/>
+                <w:szCs w:val="25"/>
+              </w:rPr>
+              <w:t>&gt;&gt;</w:t>
+            </w:r>
+          </w:p>
+        </w:tc>
+        <w:tc>
+          <w:tcPr>
+            <w:tcW w:w="5395" w:type="dxa"/>
+          </w:tcPr>
+          <w:p>
+            <w:pPr>
+              <w:tabs>
+                <w:tab w:val="left" w:pos="3510"/>
+                <w:tab w:val="left" w:pos="8190"/>
+              </w:tabs>
+              <w:spacing w:after="400" w:line="340" w:lineRule="exact"/>
+              <w:rPr>
+                <w:rFonts w:ascii="Futura Std Book" w:hAnsi="Futura Std Book"/>
+                <w:sz w:val="25"/>
+                <w:szCs w:val="25"/>
+              </w:rPr>
+            </w:pPr>
+            <w:r>
+              <w:rPr>
+                <w:rFonts w:ascii="Futura Std Book" w:hAnsi="Futura Std Book" w:hint="eastAsia"/>
+                <w:b/>
+                <w:color w:val="0070C0"/>
+                <w:sz w:val="25"/>
+                <w:szCs w:val="25"/>
+              </w:rPr>
+              <w:t>Class in school</w:t>
+            </w:r>
+            <w:r>
+              <w:rPr>
+                <w:rFonts w:ascii="Futura Std Book" w:hAnsi="Futura Std Book"/>
+                <w:b/>
+                <w:color w:val="0070C0"/>
+                <w:sz w:val="25"/>
+                <w:szCs w:val="25"/>
+              </w:rPr>
+              <w:t>:</w:t>
+            </w:r>
+            <w:r>
+              <w:rPr>
+                <w:rFonts w:ascii="Futura Std Book" w:hAnsi="Futura Std Book"/>
+                <w:color w:val="0070C0"/>
+                <w:sz w:val="25"/>
+                <w:szCs w:val="25"/>
+              </w:rPr>
+              <w:t xml:space="preserve"> </w:t>
+            </w:r>
+            <w:r>
+              <w:rPr>
+                <w:rFonts w:ascii="Futura Std Book" w:hAnsi="Futura Std Book" w:hint="eastAsia"/>
+                <w:sz w:val="25"/>
+                <w:szCs w:val="25"/>
+              </w:rPr>
+              <w:t>&lt;&lt;</w:t>
+            </w:r>
+            <w:proofErr w:type="spellStart"/>
+            <w:r>
+              <w:rPr>
+                <w:rFonts w:ascii="Futura Std Book" w:hAnsi="Futura Std Book" w:hint="eastAsia"/>
+                <w:sz w:val="25"/>
+                <w:szCs w:val="25"/>
+              </w:rPr>
+              <w:t>Wish_Child_Form_ClassinSchool</w:t>
+            </w:r>
+            <w:proofErr w:type="spellEnd"/>
+            <w:r>
+              <w:rPr>
+                <w:rFonts w:ascii="Futura Std Book" w:hAnsi="Futura Std Book" w:hint="eastAsia"/>
+                <w:sz w:val="25"/>
+                <w:szCs w:val="25"/>
+              </w:rPr>
+              <w:t>&gt;&gt;</w:t>
+            </w:r>
+          </w:p>
+        </w:tc>
+      </w:tr>
+      <w:tr>
+        <w:trPr>
+          <w:trHeight w:hRule="exact" w:val="576"/>
+        </w:trPr>
+        <w:tc>
+          <w:tcPr>
+            <w:tcW w:w="5395" w:type="dxa"/>
+          </w:tcPr>
+          <w:p>
+            <w:pPr>
+              <w:tabs>
+                <w:tab w:val="left" w:pos="3510"/>
+                <w:tab w:val="left" w:pos="8190"/>
+              </w:tabs>
+              <w:spacing w:after="400" w:line="340" w:lineRule="exact"/>
+              <w:rPr>
+                <w:rFonts w:ascii="Futura Std Book" w:hAnsi="Futura Std Book"/>
+                <w:sz w:val="25"/>
+                <w:szCs w:val="25"/>
+              </w:rPr>
+            </w:pPr>
+            <w:r>
+              <w:rPr>
+                <w:rFonts w:ascii="Futura Std Book" w:hAnsi="Futura Std Book" w:hint="eastAsia"/>
+                <w:b/>
+                <w:color w:val="0070C0"/>
+                <w:sz w:val="25"/>
+                <w:szCs w:val="25"/>
+              </w:rPr>
+              <w:t>Music/Singer</w:t>
+            </w:r>
+            <w:r>
+              <w:rPr>
+                <w:rFonts w:ascii="Futura Std Book" w:hAnsi="Futura Std Book"/>
+                <w:b/>
+                <w:color w:val="0070C0"/>
+                <w:sz w:val="25"/>
+                <w:szCs w:val="25"/>
+              </w:rPr>
+              <w:t>:</w:t>
+            </w:r>
+            <w:r>
+              <w:rPr>
+                <w:rFonts w:ascii="Futura Std Book" w:hAnsi="Futura Std Book"/>
+                <w:color w:val="0070C0"/>
+                <w:sz w:val="25"/>
+                <w:szCs w:val="25"/>
+              </w:rPr>
+              <w:t xml:space="preserve"> </w:t>
+            </w:r>
+            <w:r>
+              <w:rPr>
+                <w:rFonts w:ascii="Futura Std Book" w:hAnsi="Futura Std Book" w:hint="eastAsia"/>
+                <w:sz w:val="25"/>
+                <w:szCs w:val="25"/>
+              </w:rPr>
+              <w:t>&lt;&lt;</w:t>
+            </w:r>
+            <w:proofErr w:type="spellStart"/>
+            <w:r>
+              <w:rPr>
+                <w:rFonts w:ascii="Futura Std Book" w:hAnsi="Futura Std Book" w:hint="eastAsia"/>
+                <w:sz w:val="25"/>
+                <w:szCs w:val="25"/>
+              </w:rPr>
+              <w:t>Wish_Child_Form_Music_Singer</w:t>
+            </w:r>
+            <w:proofErr w:type="spellEnd"/>
+            <w:r>
+              <w:rPr>
+                <w:rFonts w:ascii="Futura Std Book" w:hAnsi="Futura Std Book" w:hint="eastAsia"/>
+                <w:sz w:val="25"/>
+                <w:szCs w:val="25"/>
+              </w:rPr>
+              <w:t>&gt;&gt;</w:t>
+            </w:r>
+          </w:p>
+          <w:p>
+            <w:pPr>
+              <w:tabs>
+                <w:tab w:val="left" w:pos="3510"/>
+                <w:tab w:val="left" w:pos="8190"/>
+              </w:tabs>
+              <w:spacing w:after="400" w:line="340" w:lineRule="exact"/>
+              <w:rPr>
+                <w:rFonts w:ascii="Futura Std Book" w:hAnsi="Futura Std Book"/>
+                <w:sz w:val="25"/>
+                <w:szCs w:val="25"/>
               </w:rPr>
             </w:pPr>
           </w:p>
           <w:p>
             <w:pPr>
-              <w:spacing w:after="60" w:line="340" w:lineRule="exact"/>
-              <w:rPr>
-                <w:rFonts w:ascii="Futura Std Bold" w:hAnsi="Futura Std Bold"/>
-                <w:color w:val="006BB6"/>
-                <w:sz w:val="26"/>
-                <w:szCs w:val="26"/>
+              <w:tabs>
+                <w:tab w:val="left" w:pos="3510"/>
+                <w:tab w:val="left" w:pos="8190"/>
+              </w:tabs>
+              <w:spacing w:after="400" w:line="340" w:lineRule="exact"/>
+              <w:rPr>
+                <w:rFonts w:ascii="Futura Std Book" w:hAnsi="Futura Std Book"/>
+                <w:sz w:val="25"/>
+                <w:szCs w:val="25"/>
               </w:rPr>
             </w:pPr>
-            <w:r>
-              <w:rPr>
-                <w:rFonts w:ascii="Futura Std Bold" w:hAnsi="Futura Std Bold" w:hint="eastAsia"/>
-                <w:sz w:val="26"/>
-                <w:szCs w:val="26"/>
+          </w:p>
+          <w:p>
+            <w:pPr>
+              <w:tabs>
+                <w:tab w:val="left" w:pos="3510"/>
+                <w:tab w:val="left" w:pos="8190"/>
+              </w:tabs>
+              <w:spacing w:after="400" w:line="340" w:lineRule="exact"/>
+              <w:rPr>
+                <w:rFonts w:ascii="Futura Std Book" w:hAnsi="Futura Std Book"/>
+                <w:sz w:val="25"/>
+                <w:szCs w:val="25"/>
+              </w:rPr>
+            </w:pPr>
+          </w:p>
+        </w:tc>
+        <w:tc>
+          <w:tcPr>
+            <w:tcW w:w="5395" w:type="dxa"/>
+          </w:tcPr>
+          <w:p>
+            <w:pPr>
+              <w:tabs>
+                <w:tab w:val="left" w:pos="3510"/>
+                <w:tab w:val="left" w:pos="8190"/>
+              </w:tabs>
+              <w:spacing w:after="400" w:line="340" w:lineRule="exact"/>
+              <w:rPr>
+                <w:rFonts w:ascii="Futura Std Book" w:hAnsi="Futura Std Book"/>
+                <w:sz w:val="25"/>
+                <w:szCs w:val="25"/>
+              </w:rPr>
+            </w:pPr>
+            <w:r>
+              <w:rPr>
+                <w:rFonts w:ascii="Futura Std Book" w:hAnsi="Futura Std Book" w:hint="eastAsia"/>
+                <w:b/>
+                <w:color w:val="0070C0"/>
+                <w:sz w:val="25"/>
+                <w:szCs w:val="25"/>
+              </w:rPr>
+              <w:t>Hobby</w:t>
+            </w:r>
+            <w:r>
+              <w:rPr>
+                <w:rFonts w:ascii="Futura Std Book" w:hAnsi="Futura Std Book"/>
+                <w:b/>
+                <w:color w:val="0070C0"/>
+                <w:sz w:val="25"/>
+                <w:szCs w:val="25"/>
+              </w:rPr>
+              <w:t>:</w:t>
+            </w:r>
+            <w:r>
+              <w:rPr>
+                <w:rFonts w:ascii="Futura Std Book" w:hAnsi="Futura Std Book"/>
+                <w:color w:val="0070C0"/>
+                <w:sz w:val="25"/>
+                <w:szCs w:val="25"/>
+              </w:rPr>
+              <w:t xml:space="preserve"> </w:t>
+            </w:r>
+            <w:r>
+              <w:rPr>
+                <w:rFonts w:ascii="Futura Std Book" w:hAnsi="Futura Std Book" w:hint="eastAsia"/>
+                <w:sz w:val="25"/>
+                <w:szCs w:val="25"/>
               </w:rPr>
               <w:t>&lt;&lt;</w:t>
             </w:r>
             <w:proofErr w:type="spellStart"/>
             <w:r>
               <w:rPr>
-                <w:rFonts w:ascii="Futura Std Bold" w:hAnsi="Futura Std Bold" w:hint="eastAsia"/>
-                <w:sz w:val="26"/>
-                <w:szCs w:val="26"/>
-              </w:rPr>
-              <w:t>Parentguardians_Type</w:t>
+                <w:rFonts w:ascii="Futura Std Book" w:hAnsi="Futura Std Book" w:hint="eastAsia"/>
+                <w:sz w:val="25"/>
+                <w:szCs w:val="25"/>
+              </w:rPr>
+              <w:t>Wish_Child_Form_Hobby</w:t>
             </w:r>
             <w:proofErr w:type="spellEnd"/>
             <w:r>
               <w:rPr>
-                <w:rFonts w:ascii="Futura Std Bold" w:hAnsi="Futura Std Bold" w:hint="eastAsia"/>
-                <w:sz w:val="26"/>
-                <w:szCs w:val="26"/>
+                <w:rFonts w:ascii="Futura Std Book" w:hAnsi="Futura Std Book" w:hint="eastAsia"/>
+                <w:sz w:val="25"/>
+                <w:szCs w:val="25"/>
+              </w:rPr>
+              <w:t>&gt;&gt;</w:t>
+            </w:r>
+          </w:p>
+        </w:tc>
+      </w:tr>
+      <w:tr>
+        <w:trPr>
+          <w:trHeight w:hRule="exact" w:val="576"/>
+        </w:trPr>
+        <w:tc>
+          <w:tcPr>
+            <w:tcW w:w="5395" w:type="dxa"/>
+          </w:tcPr>
+          <w:p>
+            <w:pPr>
+              <w:tabs>
+                <w:tab w:val="left" w:pos="3510"/>
+                <w:tab w:val="left" w:pos="8190"/>
+              </w:tabs>
+              <w:spacing w:after="400" w:line="340" w:lineRule="exact"/>
+              <w:rPr>
+                <w:rFonts w:ascii="Futura Std Book" w:hAnsi="Futura Std Book"/>
+                <w:sz w:val="25"/>
+                <w:szCs w:val="25"/>
+              </w:rPr>
+            </w:pPr>
+            <w:r>
+              <w:rPr>
+                <w:rFonts w:ascii="Futura Std Book" w:hAnsi="Futura Std Book" w:hint="eastAsia"/>
+                <w:b/>
+                <w:color w:val="0070C0"/>
+                <w:sz w:val="25"/>
+                <w:szCs w:val="25"/>
+              </w:rPr>
+              <w:t>Movie</w:t>
+            </w:r>
+            <w:r>
+              <w:rPr>
+                <w:rFonts w:ascii="Futura Std Book" w:hAnsi="Futura Std Book"/>
+                <w:b/>
+                <w:color w:val="0070C0"/>
+                <w:sz w:val="25"/>
+                <w:szCs w:val="25"/>
+              </w:rPr>
+              <w:t>:</w:t>
+            </w:r>
+            <w:r>
+              <w:rPr>
+                <w:rFonts w:ascii="Futura Std Book" w:hAnsi="Futura Std Book"/>
+                <w:color w:val="0070C0"/>
+                <w:sz w:val="25"/>
+                <w:szCs w:val="25"/>
+              </w:rPr>
+              <w:t xml:space="preserve"> </w:t>
+            </w:r>
+            <w:r>
+              <w:rPr>
+                <w:rFonts w:ascii="Futura Std Book" w:hAnsi="Futura Std Book" w:hint="eastAsia"/>
+                <w:sz w:val="25"/>
+                <w:szCs w:val="25"/>
+              </w:rPr>
+              <w:t>&lt;&lt;</w:t>
+            </w:r>
+            <w:proofErr w:type="spellStart"/>
+            <w:r>
+              <w:rPr>
+                <w:rFonts w:ascii="Futura Std Book" w:hAnsi="Futura Std Book" w:hint="eastAsia"/>
+                <w:sz w:val="25"/>
+                <w:szCs w:val="25"/>
+              </w:rPr>
+              <w:t>Wish_Child_Form_Movie</w:t>
+            </w:r>
+            <w:proofErr w:type="spellEnd"/>
+            <w:r>
+              <w:rPr>
+                <w:rFonts w:ascii="Futura Std Book" w:hAnsi="Futura Std Book" w:hint="eastAsia"/>
+                <w:sz w:val="25"/>
+                <w:szCs w:val="25"/>
+              </w:rPr>
+              <w:t>&gt;&gt;</w:t>
+            </w:r>
+          </w:p>
+        </w:tc>
+        <w:tc>
+          <w:tcPr>
+            <w:tcW w:w="5395" w:type="dxa"/>
+          </w:tcPr>
+          <w:p>
+            <w:pPr>
+              <w:tabs>
+                <w:tab w:val="left" w:pos="3510"/>
+                <w:tab w:val="left" w:pos="8190"/>
+              </w:tabs>
+              <w:spacing w:after="400" w:line="340" w:lineRule="exact"/>
+              <w:rPr>
+                <w:rFonts w:ascii="Futura Std Book" w:hAnsi="Futura Std Book"/>
+                <w:sz w:val="25"/>
+                <w:szCs w:val="25"/>
+              </w:rPr>
+            </w:pPr>
+            <w:r>
+              <w:rPr>
+                <w:rFonts w:ascii="Futura Std Book" w:hAnsi="Futura Std Book" w:hint="eastAsia"/>
+                <w:b/>
+                <w:color w:val="0070C0"/>
+                <w:sz w:val="25"/>
+                <w:szCs w:val="25"/>
+              </w:rPr>
+              <w:t>TV show</w:t>
+            </w:r>
+            <w:r>
+              <w:rPr>
+                <w:rFonts w:ascii="Futura Std Book" w:hAnsi="Futura Std Book"/>
+                <w:b/>
+                <w:color w:val="0070C0"/>
+                <w:sz w:val="25"/>
+                <w:szCs w:val="25"/>
+              </w:rPr>
+              <w:t>:</w:t>
+            </w:r>
+            <w:r>
+              <w:rPr>
+                <w:rFonts w:ascii="Futura Std Book" w:hAnsi="Futura Std Book"/>
+                <w:color w:val="0070C0"/>
+                <w:sz w:val="25"/>
+                <w:szCs w:val="25"/>
+              </w:rPr>
+              <w:t xml:space="preserve"> </w:t>
+            </w:r>
+            <w:r>
+              <w:rPr>
+                <w:rFonts w:ascii="Futura Std Book" w:hAnsi="Futura Std Book" w:hint="eastAsia"/>
+                <w:sz w:val="25"/>
+                <w:szCs w:val="25"/>
+              </w:rPr>
+              <w:t>&lt;&lt;</w:t>
+            </w:r>
+            <w:proofErr w:type="spellStart"/>
+            <w:r>
+              <w:rPr>
+                <w:rFonts w:ascii="Futura Std Book" w:hAnsi="Futura Std Book" w:hint="eastAsia"/>
+                <w:sz w:val="25"/>
+                <w:szCs w:val="25"/>
+              </w:rPr>
+              <w:t>Wish_Child_Form_TVShow</w:t>
+            </w:r>
+            <w:proofErr w:type="spellEnd"/>
+            <w:r>
+              <w:rPr>
+                <w:rFonts w:ascii="Futura Std Book" w:hAnsi="Futura Std Book" w:hint="eastAsia"/>
+                <w:sz w:val="25"/>
+                <w:szCs w:val="25"/>
+              </w:rPr>
+              <w:t>&gt;&gt;</w:t>
+            </w:r>
+          </w:p>
+        </w:tc>
+      </w:tr>
+      <w:tr>
+        <w:trPr>
+          <w:trHeight w:hRule="exact" w:val="576"/>
+        </w:trPr>
+        <w:tc>
+          <w:tcPr>
+            <w:tcW w:w="5395" w:type="dxa"/>
+          </w:tcPr>
+          <w:p>
+            <w:pPr>
+              <w:tabs>
+                <w:tab w:val="left" w:pos="3510"/>
+                <w:tab w:val="left" w:pos="8190"/>
+              </w:tabs>
+              <w:spacing w:after="400" w:line="340" w:lineRule="exact"/>
+              <w:rPr>
+                <w:rFonts w:ascii="Futura Std Book" w:hAnsi="Futura Std Book"/>
+                <w:sz w:val="25"/>
+                <w:szCs w:val="25"/>
+              </w:rPr>
+            </w:pPr>
+            <w:r>
+              <w:rPr>
+                <w:rFonts w:ascii="Futura Std Book" w:hAnsi="Futura Std Book" w:hint="eastAsia"/>
+                <w:b/>
+                <w:color w:val="0070C0"/>
+                <w:sz w:val="25"/>
+                <w:szCs w:val="25"/>
+              </w:rPr>
+              <w:t>Actor/Actress</w:t>
+            </w:r>
+            <w:r>
+              <w:rPr>
+                <w:rFonts w:ascii="Futura Std Book" w:hAnsi="Futura Std Book"/>
+                <w:b/>
+                <w:color w:val="0070C0"/>
+                <w:sz w:val="25"/>
+                <w:szCs w:val="25"/>
+              </w:rPr>
+              <w:t>:</w:t>
+            </w:r>
+            <w:r>
+              <w:rPr>
+                <w:rFonts w:ascii="Futura Std Book" w:hAnsi="Futura Std Book"/>
+                <w:color w:val="0070C0"/>
+                <w:sz w:val="25"/>
+                <w:szCs w:val="25"/>
+              </w:rPr>
+              <w:t xml:space="preserve"> </w:t>
+            </w:r>
+            <w:r>
+              <w:rPr>
+                <w:rFonts w:ascii="Futura Std Book" w:hAnsi="Futura Std Book" w:hint="eastAsia"/>
+                <w:sz w:val="25"/>
+                <w:szCs w:val="25"/>
+              </w:rPr>
+              <w:t>&lt;&lt;</w:t>
+            </w:r>
+            <w:proofErr w:type="spellStart"/>
+            <w:r>
+              <w:rPr>
+                <w:rFonts w:ascii="Futura Std Book" w:hAnsi="Futura Std Book" w:hint="eastAsia"/>
+                <w:sz w:val="25"/>
+                <w:szCs w:val="25"/>
+              </w:rPr>
+              <w:t>Wish_Child_Form_Actor_Actress</w:t>
+            </w:r>
+            <w:proofErr w:type="spellEnd"/>
+            <w:r>
+              <w:rPr>
+                <w:rFonts w:ascii="Futura Std Book" w:hAnsi="Futura Std Book" w:hint="eastAsia"/>
+                <w:sz w:val="25"/>
+                <w:szCs w:val="25"/>
+              </w:rPr>
+              <w:t>&gt;&gt;</w:t>
+            </w:r>
+          </w:p>
+        </w:tc>
+        <w:tc>
+          <w:tcPr>
+            <w:tcW w:w="5395" w:type="dxa"/>
+          </w:tcPr>
+          <w:p>
+            <w:pPr>
+              <w:tabs>
+                <w:tab w:val="left" w:pos="3510"/>
+                <w:tab w:val="left" w:pos="8190"/>
+              </w:tabs>
+              <w:spacing w:after="400" w:line="340" w:lineRule="exact"/>
+              <w:rPr>
+                <w:rFonts w:ascii="Futura Std Book" w:hAnsi="Futura Std Book"/>
+                <w:sz w:val="25"/>
+                <w:szCs w:val="25"/>
+              </w:rPr>
+            </w:pPr>
+            <w:r>
+              <w:rPr>
+                <w:rFonts w:ascii="Futura Std Book" w:hAnsi="Futura Std Book" w:hint="eastAsia"/>
+                <w:b/>
+                <w:color w:val="0070C0"/>
+                <w:sz w:val="25"/>
+                <w:szCs w:val="25"/>
+              </w:rPr>
+              <w:t>Sport/Athlete</w:t>
+            </w:r>
+            <w:r>
+              <w:rPr>
+                <w:rFonts w:ascii="Futura Std Book" w:hAnsi="Futura Std Book"/>
+                <w:b/>
+                <w:color w:val="0070C0"/>
+                <w:sz w:val="25"/>
+                <w:szCs w:val="25"/>
+              </w:rPr>
+              <w:t>:</w:t>
+            </w:r>
+            <w:r>
+              <w:rPr>
+                <w:rFonts w:ascii="Futura Std Book" w:hAnsi="Futura Std Book"/>
+                <w:color w:val="0070C0"/>
+                <w:sz w:val="25"/>
+                <w:szCs w:val="25"/>
+              </w:rPr>
+              <w:t xml:space="preserve"> </w:t>
+            </w:r>
+            <w:r>
+              <w:rPr>
+                <w:rFonts w:ascii="Futura Std Book" w:hAnsi="Futura Std Book" w:hint="eastAsia"/>
+                <w:sz w:val="25"/>
+                <w:szCs w:val="25"/>
+              </w:rPr>
+              <w:t>&lt;&lt;</w:t>
+            </w:r>
+            <w:proofErr w:type="spellStart"/>
+            <w:r>
+              <w:rPr>
+                <w:rFonts w:ascii="Futura Std Book" w:hAnsi="Futura Std Book" w:hint="eastAsia"/>
+                <w:sz w:val="25"/>
+                <w:szCs w:val="25"/>
+              </w:rPr>
+              <w:t>Wish_Child_Form_Sport_Athlete</w:t>
+            </w:r>
+            <w:proofErr w:type="spellEnd"/>
+            <w:r>
+              <w:rPr>
+                <w:rFonts w:ascii="Futura Std Book" w:hAnsi="Futura Std Book" w:hint="eastAsia"/>
+                <w:sz w:val="25"/>
+                <w:szCs w:val="25"/>
+              </w:rPr>
+              <w:t>&gt;&gt;</w:t>
+            </w:r>
+          </w:p>
+        </w:tc>
+      </w:tr>
+      <w:tr>
+        <w:trPr>
+          <w:trHeight w:hRule="exact" w:val="576"/>
+        </w:trPr>
+        <w:tc>
+          <w:tcPr>
+            <w:tcW w:w="5395" w:type="dxa"/>
+          </w:tcPr>
+          <w:p>
+            <w:pPr>
+              <w:tabs>
+                <w:tab w:val="left" w:pos="3510"/>
+                <w:tab w:val="left" w:pos="8190"/>
+              </w:tabs>
+              <w:spacing w:after="400" w:line="340" w:lineRule="exact"/>
+              <w:rPr>
+                <w:rFonts w:ascii="Futura Std Book" w:hAnsi="Futura Std Book"/>
+                <w:sz w:val="25"/>
+                <w:szCs w:val="25"/>
+              </w:rPr>
+            </w:pPr>
+            <w:r>
+              <w:rPr>
+                <w:rFonts w:ascii="Futura Std Book" w:hAnsi="Futura Std Book" w:hint="eastAsia"/>
+                <w:b/>
+                <w:color w:val="0070C0"/>
+                <w:sz w:val="25"/>
+                <w:szCs w:val="25"/>
+              </w:rPr>
+              <w:t>Pet/Animal</w:t>
+            </w:r>
+            <w:r>
+              <w:rPr>
+                <w:rFonts w:ascii="Futura Std Book" w:hAnsi="Futura Std Book"/>
+                <w:b/>
+                <w:color w:val="0070C0"/>
+                <w:sz w:val="25"/>
+                <w:szCs w:val="25"/>
+              </w:rPr>
+              <w:t>:</w:t>
+            </w:r>
+            <w:r>
+              <w:rPr>
+                <w:rFonts w:ascii="Futura Std Book" w:hAnsi="Futura Std Book"/>
+                <w:color w:val="0070C0"/>
+                <w:sz w:val="25"/>
+                <w:szCs w:val="25"/>
+              </w:rPr>
+              <w:t xml:space="preserve"> </w:t>
+            </w:r>
+            <w:r>
+              <w:rPr>
+                <w:rFonts w:ascii="Futura Std Book" w:hAnsi="Futura Std Book" w:hint="eastAsia"/>
+                <w:sz w:val="25"/>
+                <w:szCs w:val="25"/>
+              </w:rPr>
+              <w:t>&lt;&lt;</w:t>
+            </w:r>
+            <w:proofErr w:type="spellStart"/>
+            <w:r>
+              <w:rPr>
+                <w:rFonts w:ascii="Futura Std Book" w:hAnsi="Futura Std Book" w:hint="eastAsia"/>
+                <w:sz w:val="25"/>
+                <w:szCs w:val="25"/>
+              </w:rPr>
+              <w:t>Wish_Child_Form_Pet_Animal</w:t>
+            </w:r>
+            <w:proofErr w:type="spellEnd"/>
+            <w:r>
+              <w:rPr>
+                <w:rFonts w:ascii="Futura Std Book" w:hAnsi="Futura Std Book" w:hint="eastAsia"/>
+                <w:sz w:val="25"/>
+                <w:szCs w:val="25"/>
+              </w:rPr>
+              <w:t>&gt;&gt;</w:t>
+            </w:r>
+          </w:p>
+        </w:tc>
+        <w:tc>
+          <w:tcPr>
+            <w:tcW w:w="5395" w:type="dxa"/>
+          </w:tcPr>
+          <w:p>
+            <w:pPr>
+              <w:tabs>
+                <w:tab w:val="left" w:pos="3510"/>
+                <w:tab w:val="left" w:pos="8190"/>
+              </w:tabs>
+              <w:spacing w:after="400" w:line="340" w:lineRule="exact"/>
+              <w:rPr>
+                <w:rFonts w:ascii="Futura Std Book" w:hAnsi="Futura Std Book"/>
+                <w:sz w:val="25"/>
+                <w:szCs w:val="25"/>
+              </w:rPr>
+            </w:pPr>
+            <w:r>
+              <w:rPr>
+                <w:rFonts w:ascii="Futura Std Book" w:hAnsi="Futura Std Book" w:hint="eastAsia"/>
+                <w:sz w:val="25"/>
+                <w:szCs w:val="25"/>
+              </w:rPr>
+              <w:t xml:space="preserve"> </w:t>
+            </w:r>
+            <w:r>
+              <w:rPr>
+                <w:rFonts w:ascii="Futura Std Book" w:hAnsi="Futura Std Book" w:hint="eastAsia"/>
+                <w:b/>
+                <w:color w:val="0070C0"/>
+                <w:sz w:val="25"/>
+                <w:szCs w:val="25"/>
+              </w:rPr>
+              <w:t>Other</w:t>
+            </w:r>
+            <w:r>
+              <w:rPr>
+                <w:rFonts w:ascii="Futura Std Book" w:hAnsi="Futura Std Book"/>
+                <w:b/>
+                <w:color w:val="0070C0"/>
+                <w:sz w:val="25"/>
+                <w:szCs w:val="25"/>
+              </w:rPr>
+              <w:t>:</w:t>
+            </w:r>
+            <w:r>
+              <w:rPr>
+                <w:rFonts w:ascii="Futura Std Book" w:hAnsi="Futura Std Book"/>
+                <w:color w:val="0070C0"/>
+                <w:sz w:val="25"/>
+                <w:szCs w:val="25"/>
+              </w:rPr>
+              <w:t xml:space="preserve"> </w:t>
+            </w:r>
+            <w:r>
+              <w:rPr>
+                <w:rFonts w:ascii="Futura Std Book" w:hAnsi="Futura Std Book" w:hint="eastAsia"/>
+                <w:sz w:val="25"/>
+                <w:szCs w:val="25"/>
+              </w:rPr>
+              <w:t>&lt;&lt;</w:t>
+            </w:r>
+            <w:proofErr w:type="spellStart"/>
+            <w:r>
+              <w:rPr>
+                <w:rFonts w:ascii="Futura Std Book" w:hAnsi="Futura Std Book" w:hint="eastAsia"/>
+                <w:sz w:val="25"/>
+                <w:szCs w:val="25"/>
+              </w:rPr>
+              <w:t>Wish_Child_Form_Other</w:t>
+            </w:r>
+            <w:proofErr w:type="spellEnd"/>
+            <w:r>
+              <w:rPr>
+                <w:rFonts w:ascii="Futura Std Book" w:hAnsi="Futura Std Book" w:hint="eastAsia"/>
+                <w:sz w:val="25"/>
+                <w:szCs w:val="25"/>
               </w:rPr>
               <w:t>&gt;&gt;</w:t>
             </w:r>
@@ -1946,15 +2767,17 @@
           <w:szCs w:val="26"/>
         </w:rPr>
       </w:pPr>
-      <w:r>
+    </w:p>
+    <w:p>
+      <w:pPr>
+        <w:spacing w:after="60" w:line="340" w:lineRule="exact"/>
         <w:rPr>
           <w:rFonts w:ascii="Futura Std Bold" w:hAnsi="Futura Std Bold"/>
           <w:color w:val="006BB6"/>
           <w:sz w:val="26"/>
           <w:szCs w:val="26"/>
         </w:rPr>
-        <w:t>MAKE-A-WISH CONTACT</w:t>
-      </w:r>
+      </w:pPr>
       <w:r>
         <w:rPr>
           <w:rFonts w:ascii="Futura Std Bold" w:hAnsi="Futura Std Bold"/>
@@ -1962,6 +2785,247 @@
           <w:sz w:val="26"/>
           <w:szCs w:val="26"/>
         </w:rPr>
+        <w:t>Relationships</w:t>
+      </w:r>
+      <w:r>
+        <w:rPr>
+          <w:rFonts w:ascii="Futura Std Bold" w:hAnsi="Futura Std Bold"/>
+          <w:color w:val="006BB6"/>
+          <w:sz w:val="26"/>
+          <w:szCs w:val="26"/>
+        </w:rPr>
+        <w:t>:</w:t>
+      </w:r>
+    </w:p>
+    <w:p>
+      <w:pPr>
+        <w:spacing w:after="60" w:line="340" w:lineRule="exact"/>
+        <w:rPr>
+          <w:rFonts w:ascii="Futura Std Bold" w:hAnsi="Futura Std Bold"/>
+          <w:color w:val="006BB6"/>
+          <w:sz w:val="26"/>
+          <w:szCs w:val="26"/>
+        </w:rPr>
+      </w:pPr>
+    </w:p>
+    <w:tbl>
+      <w:tblPr>
+        <w:tblStyle w:val="TableGrid"/>
+        <w:tblW w:w="0" w:type="auto"/>
+        <w:tblBorders>
+          <w:top w:val="none" w:sz="0" w:space="0" w:color="auto"/>
+          <w:left w:val="none" w:sz="0" w:space="0" w:color="auto"/>
+          <w:bottom w:val="none" w:sz="0" w:space="0" w:color="auto"/>
+          <w:right w:val="none" w:sz="0" w:space="0" w:color="auto"/>
+          <w:insideH w:val="none" w:sz="0" w:space="0" w:color="auto"/>
+          <w:insideV w:val="none" w:sz="0" w:space="0" w:color="auto"/>
+        </w:tblBorders>
+        <w:tblLook w:val="04A0" w:firstRow="1" w:lastRow="0" w:firstColumn="1" w:lastColumn="0" w:noHBand="0" w:noVBand="1"/>
+      </w:tblPr>
+      <w:tblGrid>
+        <w:gridCol w:w="7702"/>
+        <w:gridCol w:w="3098"/>
+      </w:tblGrid>
+      <w:tr>
+        <w:tc>
+          <w:tcPr>
+            <w:tcW w:w="7695" w:type="dxa"/>
+          </w:tcPr>
+          <w:p>
+            <w:pPr>
+              <w:spacing w:after="60" w:line="340" w:lineRule="exact"/>
+              <w:rPr>
+                <w:rFonts w:ascii="Futura Std Bold" w:hAnsi="Futura Std Bold"/>
+                <w:b/>
+                <w:color w:val="006BB6"/>
+              </w:rPr>
+            </w:pPr>
+            <w:r>
+              <w:rPr>
+                <w:rFonts w:ascii="Futura Std Bold" w:hAnsi="Futura Std Bold" w:hint="eastAsia"/>
+                <w:b/>
+                <w:color w:val="006BB6"/>
+              </w:rPr>
+              <w:t>Name</w:t>
+            </w:r>
+          </w:p>
+        </w:tc>
+        <w:tc>
+          <w:tcPr>
+            <w:tcW w:w="3095" w:type="dxa"/>
+          </w:tcPr>
+          <w:p>
+            <w:pPr>
+              <w:spacing w:after="60" w:line="340" w:lineRule="exact"/>
+              <w:rPr>
+                <w:rFonts w:ascii="Futura Std Bold" w:hAnsi="Futura Std Bold"/>
+                <w:b/>
+                <w:color w:val="006BB6"/>
+                <w:sz w:val="26"/>
+                <w:szCs w:val="26"/>
+              </w:rPr>
+            </w:pPr>
+            <w:r>
+              <w:rPr>
+                <w:rFonts w:ascii="Futura Std Bold" w:hAnsi="Futura Std Bold" w:hint="eastAsia"/>
+                <w:b/>
+                <w:color w:val="006BB6"/>
+              </w:rPr>
+              <w:t>Relationship to Wish Child</w:t>
+            </w:r>
+          </w:p>
+        </w:tc>
+      </w:tr>
+      <w:tr>
+        <w:tc>
+          <w:tcPr>
+            <w:tcW w:w="7695" w:type="dxa"/>
+          </w:tcPr>
+          <w:p>
+            <w:pPr>
+              <w:spacing w:after="60" w:line="340" w:lineRule="exact"/>
+              <w:rPr>
+                <w:rFonts w:ascii="Futura Std Bold" w:hAnsi="Futura Std Bold"/>
+                <w:color w:val="006BB6"/>
+                <w:sz w:val="26"/>
+                <w:szCs w:val="26"/>
+              </w:rPr>
+            </w:pPr>
+            <w:r>
+              <w:rPr>
+                <w:rFonts w:ascii="Futura Std Bold" w:hAnsi="Futura Std Bold" w:hint="eastAsia"/>
+                <w:sz w:val="26"/>
+                <w:szCs w:val="26"/>
+              </w:rPr>
+              <w:t>&lt;&lt;</w:t>
+            </w:r>
+            <w:proofErr w:type="spellStart"/>
+            <w:r>
+              <w:rPr>
+                <w:rFonts w:ascii="Futura Std Bold" w:hAnsi="Futura Std Bold" w:hint="eastAsia"/>
+                <w:sz w:val="26"/>
+                <w:szCs w:val="26"/>
+              </w:rPr>
+              <w:t>Parentguardians_Start</w:t>
+            </w:r>
+            <w:proofErr w:type="spellEnd"/>
+            <w:r>
+              <w:rPr>
+                <w:rFonts w:ascii="Futura Std Bold" w:hAnsi="Futura Std Bold" w:hint="eastAsia"/>
+                <w:sz w:val="26"/>
+                <w:szCs w:val="26"/>
+              </w:rPr>
+              <w:t>&gt;&gt;</w:t>
+            </w:r>
+            <w:r>
+              <w:rPr>
+                <w:rFonts w:ascii="Futura Std Bold" w:hAnsi="Futura Std Bold" w:hint="eastAsia"/>
+                <w:sz w:val="26"/>
+                <w:szCs w:val="26"/>
+              </w:rPr>
+              <w:t>&lt;&lt;</w:t>
+            </w:r>
+            <w:proofErr w:type="spellStart"/>
+            <w:r>
+              <w:rPr>
+                <w:rFonts w:ascii="Futura Std Bold" w:hAnsi="Futura Std Bold" w:hint="eastAsia"/>
+                <w:sz w:val="26"/>
+                <w:szCs w:val="26"/>
+              </w:rPr>
+              <w:t>Parentguardians.RelatedContact_Name</w:t>
+            </w:r>
+            <w:proofErr w:type="spellEnd"/>
+            <w:r>
+              <w:rPr>
+                <w:rFonts w:ascii="Futura Std Bold" w:hAnsi="Futura Std Bold" w:hint="eastAsia"/>
+                <w:sz w:val="26"/>
+                <w:szCs w:val="26"/>
+              </w:rPr>
+              <w:t>&gt;&gt;</w:t>
+            </w:r>
+          </w:p>
+        </w:tc>
+        <w:tc>
+          <w:tcPr>
+            <w:tcW w:w="3095" w:type="dxa"/>
+          </w:tcPr>
+          <w:p>
+            <w:pPr>
+              <w:spacing w:after="60" w:line="340" w:lineRule="exact"/>
+              <w:rPr>
+                <w:rFonts w:ascii="Futura Std Bold" w:hAnsi="Futura Std Bold"/>
+                <w:color w:val="006BB6"/>
+                <w:sz w:val="26"/>
+                <w:szCs w:val="26"/>
+              </w:rPr>
+            </w:pPr>
+            <w:r>
+              <w:rPr>
+                <w:rFonts w:ascii="Futura Std Bold" w:hAnsi="Futura Std Bold" w:hint="eastAsia"/>
+                <w:sz w:val="26"/>
+                <w:szCs w:val="26"/>
+              </w:rPr>
+              <w:t>&lt;&lt;</w:t>
+            </w:r>
+            <w:proofErr w:type="spellStart"/>
+            <w:r>
+              <w:rPr>
+                <w:rFonts w:ascii="Futura Std Bold" w:hAnsi="Futura Std Bold" w:hint="eastAsia"/>
+                <w:sz w:val="26"/>
+                <w:szCs w:val="26"/>
+              </w:rPr>
+              <w:t>Parentguardians_Type</w:t>
+            </w:r>
+            <w:proofErr w:type="spellEnd"/>
+            <w:r>
+              <w:rPr>
+                <w:rFonts w:ascii="Futura Std Bold" w:hAnsi="Futura Std Bold" w:hint="eastAsia"/>
+                <w:sz w:val="26"/>
+                <w:szCs w:val="26"/>
+              </w:rPr>
+              <w:t>&gt;&gt;</w:t>
+            </w:r>
+          </w:p>
+        </w:tc>
+      </w:tr>
+    </w:tbl>
+    <w:p>
+      <w:pPr>
+        <w:spacing w:after="60" w:line="340" w:lineRule="exact"/>
+        <w:rPr>
+          <w:rFonts w:ascii="Futura Std Bold" w:hAnsi="Futura Std Bold"/>
+          <w:color w:val="006BB6"/>
+          <w:sz w:val="26"/>
+          <w:szCs w:val="26"/>
+        </w:rPr>
+      </w:pPr>
+    </w:p>
+    <w:p>
+      <w:pPr>
+        <w:spacing w:after="60" w:line="340" w:lineRule="exact"/>
+        <w:rPr>
+          <w:rFonts w:ascii="Futura Std Bold" w:hAnsi="Futura Std Bold"/>
+          <w:color w:val="006BB6"/>
+          <w:sz w:val="26"/>
+          <w:szCs w:val="26"/>
+        </w:rPr>
+      </w:pPr>
+      <w:r>
+        <w:rPr>
+          <w:rFonts w:ascii="Futura Std Bold" w:hAnsi="Futura Std Bold"/>
+          <w:color w:val="006BB6"/>
+          <w:sz w:val="26"/>
+          <w:szCs w:val="26"/>
+        </w:rPr>
+        <w:t>MAKE-A-WISH CONTACT</w:t>
+      </w:r>
+      <w:r>
+        <w:rPr>
+          <w:rFonts w:ascii="Futura Std Bold" w:hAnsi="Futura Std Bold"/>
+          <w:color w:val="006BB6"/>
+          <w:sz w:val="26"/>
+          <w:szCs w:val="26"/>
+        </w:rPr>
         <w:t>:</w:t>
       </w:r>
     </w:p>
@@ -1970,6 +3034,7 @@
         <w:spacing w:after="120" w:line="340" w:lineRule="exact"/>
         <w:rPr>
           <w:rFonts w:ascii="Futura Std Book" w:hAnsi="Futura Std Book"/>
+          <w:color w:val="0070C0"/>
           <w:sz w:val="25"/>
           <w:szCs w:val="25"/>
         </w:rPr>
@@ -1977,6 +3042,7 @@
       <w:r>
         <w:rPr>
           <w:rFonts w:ascii="Futura Std Book" w:hAnsi="Futura Std Book"/>
+          <w:color w:val="0070C0"/>
           <w:sz w:val="25"/>
           <w:szCs w:val="25"/>
         </w:rPr>
@@ -1985,6 +3051,7 @@
       <w:r>
         <w:rPr>
           <w:rFonts w:ascii="Futura Std Book" w:hAnsi="Futura Std Book"/>
+          <w:color w:val="0070C0"/>
           <w:sz w:val="25"/>
           <w:szCs w:val="25"/>
         </w:rPr>
@@ -1993,12 +3060,7 @@
       </w:r>
     </w:p>
     <w:sectPr>
-      <w:headerReference w:type="even" r:id="rId7"/>
-      <w:headerReference w:type="default" r:id="rId8"/>
-      <w:footerReference w:type="even" r:id="rId9"/>
-      <w:footerReference w:type="default" r:id="rId10"/>
-      <w:headerReference w:type="first" r:id="rId11"/>
-      <w:footerReference w:type="first" r:id="rId12"/>
+      <w:footerReference w:type="default" r:id="rId8"/>
       <w:pgSz w:w="12240" w:h="15840"/>
       <w:pgMar w:top="720" w:right="720" w:bottom="720" w:left="720" w:header="720" w:footer="720" w:gutter="0"/>
       <w:cols w:space="720"/>
@@ -2039,19 +3101,6 @@
 </file>
 
 <file path=word/footer1.xml><?xml version="1.0" encoding="utf-8"?>
-<w:ftr xmlns:wpc="http://schemas.microsoft.com/office/word/2010/wordprocessingCanvas" xmlns:cx="http://schemas.microsoft.com/office/drawing/2014/chartex" xmlns:cx1="http://schemas.microsoft.com/office/drawing/2015/9/8/chartex" xmlns:cx2="http://schemas.microsoft.com/office/drawing/2015/10/21/chartex" xmlns:cx3="http://schemas.microsoft.com/office/drawing/2016/5/9/chartex" xmlns:cx4="http://schemas.microsoft.com/office/drawing/2016/5/10/chartex" xmlns:cx5="http://schemas.microsoft.com/office/drawing/2016/5/11/chartex" xmlns:mc="http://schemas.openxmlformats.org/markup-compatibility/2006" xmlns:o="urn:schemas-microsoft-com:office:office" xmlns:r="http://schemas.openxmlformats.org/officeDocument/2006/relationships" xmlns:m="http://schemas.openxmlformats.org/officeDocument/2006/math" xmlns:v="urn:schemas-microsoft-com:vml" xmlns:wp14="http://schemas.microsoft.com/office/word/2010/wordprocessingDrawing" xmlns:wp="http://schemas.openxmlformats.org/drawingml/2006/wordprocessingDrawing" xmlns:w10="urn:schemas-microsoft-com:office:word" xmlns:w="http://schemas.openxmlformats.org/wordprocessingml/2006/main" xmlns:w14="http://schemas.microsoft.com/office/word/2010/wordml" xmlns:w15="http://schemas.microsoft.com/office/word/2012/wordml" xmlns:w16se="http://schemas.microsoft.com/office/word/2015/wordml/symex" xmlns:wpg="http://schemas.microsoft.com/office/word/2010/wordprocessingGroup" xmlns:wpi="http://schemas.microsoft.com/office/word/2010/wordprocessingInk" xmlns:wne="http://schemas.microsoft.com/office/word/2006/wordml" xmlns:wps="http://schemas.microsoft.com/office/word/2010/wordprocessingShape" mc:Ignorable="w14 w15 w16se wp14">
-  <w:p>
-    <w:pPr>
-      <w:pStyle w:val="Footer"/>
-      <w:rPr>
-        <w:rFonts w:hint="eastAsia"/>
-      </w:rPr>
-    </w:pPr>
-  </w:p>
-</w:ftr>
-</file>
-
-<file path=word/footer2.xml><?xml version="1.0" encoding="utf-8"?>
 <w:ftr xmlns:wpc="http://schemas.microsoft.com/office/word/2010/wordprocessingCanvas" xmlns:cx="http://schemas.microsoft.com/office/drawing/2014/chartex" xmlns:cx1="http://schemas.microsoft.com/office/drawing/2015/9/8/chartex" xmlns:cx2="http://schemas.microsoft.com/office/drawing/2015/10/21/chartex" xmlns:cx3="http://schemas.microsoft.com/office/drawing/2016/5/9/chartex" xmlns:cx4="http://schemas.microsoft.com/office/drawing/2016/5/10/chartex" xmlns:cx5="http://schemas.microsoft.com/office/drawing/2016/5/11/chartex" xmlns:mc="http://schemas.openxmlformats.org/markup-compatibility/2006" xmlns:o="urn:schemas-microsoft-com:office:office" xmlns:r="http://schemas.openxmlformats.org/officeDocument/2006/relationships" xmlns:m="http://schemas.openxmlformats.org/officeDocument/2006/math" xmlns:v="urn:schemas-microsoft-com:vml" xmlns:wp14="http://schemas.microsoft.com/office/word/2010/wordprocessingDrawing" xmlns:wp="http://schemas.openxmlformats.org/drawingml/2006/wordprocessingDrawing" xmlns:w10="urn:schemas-microsoft-com:office:word" xmlns:w="http://schemas.openxmlformats.org/wordprocessingml/2006/main" xmlns:w14="http://schemas.microsoft.com/office/word/2010/wordml" xmlns:w15="http://schemas.microsoft.com/office/word/2012/wordml" xmlns:w16se="http://schemas.microsoft.com/office/word/2015/wordml/symex" xmlns:wpg="http://schemas.microsoft.com/office/word/2010/wordprocessingGroup" xmlns:wpi="http://schemas.microsoft.com/office/word/2010/wordprocessingInk" xmlns:wne="http://schemas.microsoft.com/office/word/2006/wordml" xmlns:wps="http://schemas.microsoft.com/office/word/2010/wordprocessingShape" mc:Ignorable="w14 w15 w16se wp14">
   <w:p>
     <w:pPr>
@@ -2067,17 +3116,17 @@
         <w:lang w:eastAsia="en-US"/>
       </w:rPr>
       <w:drawing>
-        <wp:anchor distT="0" distB="0" distL="114300" distR="114300" simplePos="0" relativeHeight="251662336" behindDoc="1" locked="0" layoutInCell="1" allowOverlap="1" wp14:anchorId="67484B56" wp14:editId="5B7F0AD7">
+        <wp:anchor distT="0" distB="0" distL="114300" distR="114300" simplePos="0" relativeHeight="251662336" behindDoc="1" locked="0" layoutInCell="1" allowOverlap="1" wp14:anchorId="67484B56" wp14:editId="6CCB7383">
           <wp:simplePos x="0" y="0"/>
           <wp:positionH relativeFrom="column">
-            <wp:align>center</wp:align>
+            <wp:posOffset>1619250</wp:posOffset>
           </wp:positionH>
-          <wp:positionV relativeFrom="paragraph">
-            <wp:posOffset>-502920</wp:posOffset>
+          <wp:positionV relativeFrom="page">
+            <wp:posOffset>8991600</wp:posOffset>
           </wp:positionV>
-          <wp:extent cx="3260725" cy="901700"/>
-          <wp:effectExtent l="0" t="0" r="0" b="12700"/>
-          <wp:wrapNone/>
+          <wp:extent cx="3264408" cy="905256"/>
+          <wp:effectExtent l="0" t="0" r="0" b="9525"/>
+          <wp:wrapTopAndBottom/>
           <wp:docPr id="4" name="Picture 4"/>
           <wp:cNvGraphicFramePr>
             <a:graphicFrameLocks xmlns:a="http://schemas.openxmlformats.org/drawingml/2006/main" noChangeAspect="1"/>
@@ -2104,14 +3153,14 @@
                 <pic:spPr>
                   <a:xfrm>
                     <a:off x="0" y="0"/>
-                    <a:ext cx="3260725" cy="901700"/>
+                    <a:ext cx="3264408" cy="905256"/>
                   </a:xfrm>
                   <a:prstGeom prst="rect">
                     <a:avLst/>
                   </a:prstGeom>
                   <a:extLst>
                     <a:ext uri="{FAA26D3D-D897-4be2-8F04-BA451C77F1D7}">
-                      <ma14:placeholderFlag xmlns:ma14="http://schemas.microsoft.com/office/mac/drawingml/2011/main" xmlns:w="http://schemas.openxmlformats.org/wordprocessingml/2006/main" xmlns:w10="urn:schemas-microsoft-com:office:word" xmlns:v="urn:schemas-microsoft-com:vml" xmlns:o="urn:schemas-microsoft-com:office:office" xmlns:mv="urn:schemas-microsoft-com:mac:vml" xmlns:mo="http://schemas.microsoft.com/office/mac/office/2008/main" xmlns=""/>
+                      <ma14:placeholderFlag xmlns="" xmlns:mo="http://schemas.microsoft.com/office/mac/office/2008/main" xmlns:mv="urn:schemas-microsoft-com:mac:vml" xmlns:o="urn:schemas-microsoft-com:office:office" xmlns:v="urn:schemas-microsoft-com:vml" xmlns:w10="urn:schemas-microsoft-com:office:word" xmlns:w="http://schemas.openxmlformats.org/wordprocessingml/2006/main" xmlns:ma14="http://schemas.microsoft.com/office/mac/drawingml/2011/main"/>
                     </a:ext>
                   </a:extLst>
                 </pic:spPr>
@@ -2131,19 +3180,6 @@
 </w:ftr>
 </file>
 
-<file path=word/footer3.xml><?xml version="1.0" encoding="utf-8"?>
-<w:ftr xmlns:wpc="http://schemas.microsoft.com/office/word/2010/wordprocessingCanvas" xmlns:cx="http://schemas.microsoft.com/office/drawing/2014/chartex" xmlns:cx1="http://schemas.microsoft.com/office/drawing/2015/9/8/chartex" xmlns:cx2="http://schemas.microsoft.com/office/drawing/2015/10/21/chartex" xmlns:cx3="http://schemas.microsoft.com/office/drawing/2016/5/9/chartex" xmlns:cx4="http://schemas.microsoft.com/office/drawing/2016/5/10/chartex" xmlns:cx5="http://schemas.microsoft.com/office/drawing/2016/5/11/chartex" xmlns:mc="http://schemas.openxmlformats.org/markup-compatibility/2006" xmlns:o="urn:schemas-microsoft-com:office:office" xmlns:r="http://schemas.openxmlformats.org/officeDocument/2006/relationships" xmlns:m="http://schemas.openxmlformats.org/officeDocument/2006/math" xmlns:v="urn:schemas-microsoft-com:vml" xmlns:wp14="http://schemas.microsoft.com/office/word/2010/wordprocessingDrawing" xmlns:wp="http://schemas.openxmlformats.org/drawingml/2006/wordprocessingDrawing" xmlns:w10="urn:schemas-microsoft-com:office:word" xmlns:w="http://schemas.openxmlformats.org/wordprocessingml/2006/main" xmlns:w14="http://schemas.microsoft.com/office/word/2010/wordml" xmlns:w15="http://schemas.microsoft.com/office/word/2012/wordml" xmlns:w16se="http://schemas.microsoft.com/office/word/2015/wordml/symex" xmlns:wpg="http://schemas.microsoft.com/office/word/2010/wordprocessingGroup" xmlns:wpi="http://schemas.microsoft.com/office/word/2010/wordprocessingInk" xmlns:wne="http://schemas.microsoft.com/office/word/2006/wordml" xmlns:wps="http://schemas.microsoft.com/office/word/2010/wordprocessingShape" mc:Ignorable="w14 w15 w16se wp14">
-  <w:p>
-    <w:pPr>
-      <w:pStyle w:val="Footer"/>
-      <w:rPr>
-        <w:rFonts w:hint="eastAsia"/>
-      </w:rPr>
-    </w:pPr>
-  </w:p>
-</w:ftr>
-</file>
-
 <file path=word/footnotes.xml><?xml version="1.0" encoding="utf-8"?>
 <w:footnotes xmlns:wpc="http://schemas.microsoft.com/office/word/2010/wordprocessingCanvas" xmlns:cx="http://schemas.microsoft.com/office/drawing/2014/chartex" xmlns:cx1="http://schemas.microsoft.com/office/drawing/2015/9/8/chartex" xmlns:cx2="http://schemas.microsoft.com/office/drawing/2015/10/21/chartex" xmlns:cx3="http://schemas.microsoft.com/office/drawing/2016/5/9/chartex" xmlns:cx4="http://schemas.microsoft.com/office/drawing/2016/5/10/chartex" xmlns:cx5="http://schemas.microsoft.com/office/drawing/2016/5/11/chartex" xmlns:mc="http://schemas.openxmlformats.org/markup-compatibility/2006" xmlns:o="urn:schemas-microsoft-com:office:office" xmlns:r="http://schemas.openxmlformats.org/officeDocument/2006/relationships" xmlns:m="http://schemas.openxmlformats.org/officeDocument/2006/math" xmlns:v="urn:schemas-microsoft-com:vml" xmlns:wp14="http://schemas.microsoft.com/office/word/2010/wordprocessingDrawing" xmlns:wp="http://schemas.openxmlformats.org/drawingml/2006/wordprocessingDrawing" xmlns:w10="urn:schemas-microsoft-com:office:word" xmlns:w="http://schemas.openxmlformats.org/wordprocessingml/2006/main" xmlns:w14="http://schemas.microsoft.com/office/word/2010/wordml" xmlns:w15="http://schemas.microsoft.com/office/word/2012/wordml" xmlns:w16se="http://schemas.microsoft.com/office/word/2015/wordml/symex" xmlns:wpg="http://schemas.microsoft.com/office/word/2010/wordprocessingGroup" xmlns:wpi="http://schemas.microsoft.com/office/word/2010/wordprocessingInk" xmlns:wne="http://schemas.microsoft.com/office/word/2006/wordml" xmlns:wps="http://schemas.microsoft.com/office/word/2010/wordprocessingShape" mc:Ignorable="w14 w15 w16se wp14">
   <w:footnote w:type="separator" w:id="-1">
@@ -2173,45 +3209,6 @@
     </w:p>
   </w:footnote>
 </w:footnotes>
-</file>
-
-<file path=word/header1.xml><?xml version="1.0" encoding="utf-8"?>
-<w:hdr xmlns:wpc="http://schemas.microsoft.com/office/word/2010/wordprocessingCanvas" xmlns:cx="http://schemas.microsoft.com/office/drawing/2014/chartex" xmlns:cx1="http://schemas.microsoft.com/office/drawing/2015/9/8/chartex" xmlns:cx2="http://schemas.microsoft.com/office/drawing/2015/10/21/chartex" xmlns:cx3="http://schemas.microsoft.com/office/drawing/2016/5/9/chartex" xmlns:cx4="http://schemas.microsoft.com/office/drawing/2016/5/10/chartex" xmlns:cx5="http://schemas.microsoft.com/office/drawing/2016/5/11/chartex" xmlns:mc="http://schemas.openxmlformats.org/markup-compatibility/2006" xmlns:o="urn:schemas-microsoft-com:office:office" xmlns:r="http://schemas.openxmlformats.org/officeDocument/2006/relationships" xmlns:m="http://schemas.openxmlformats.org/officeDocument/2006/math" xmlns:v="urn:schemas-microsoft-com:vml" xmlns:wp14="http://schemas.microsoft.com/office/word/2010/wordprocessingDrawing" xmlns:wp="http://schemas.openxmlformats.org/drawingml/2006/wordprocessingDrawing" xmlns:w10="urn:schemas-microsoft-com:office:word" xmlns:w="http://schemas.openxmlformats.org/wordprocessingml/2006/main" xmlns:w14="http://schemas.microsoft.com/office/word/2010/wordml" xmlns:w15="http://schemas.microsoft.com/office/word/2012/wordml" xmlns:w16se="http://schemas.microsoft.com/office/word/2015/wordml/symex" xmlns:wpg="http://schemas.microsoft.com/office/word/2010/wordprocessingGroup" xmlns:wpi="http://schemas.microsoft.com/office/word/2010/wordprocessingInk" xmlns:wne="http://schemas.microsoft.com/office/word/2006/wordml" xmlns:wps="http://schemas.microsoft.com/office/word/2010/wordprocessingShape" mc:Ignorable="w14 w15 w16se wp14">
-  <w:p>
-    <w:pPr>
-      <w:pStyle w:val="Header"/>
-      <w:rPr>
-        <w:rFonts w:hint="eastAsia"/>
-      </w:rPr>
-    </w:pPr>
-  </w:p>
-</w:hdr>
-</file>
-
-<file path=word/header2.xml><?xml version="1.0" encoding="utf-8"?>
-<w:hdr xmlns:wpc="http://schemas.microsoft.com/office/word/2010/wordprocessingCanvas" xmlns:cx="http://schemas.microsoft.com/office/drawing/2014/chartex" xmlns:cx1="http://schemas.microsoft.com/office/drawing/2015/9/8/chartex" xmlns:cx2="http://schemas.microsoft.com/office/drawing/2015/10/21/chartex" xmlns:cx3="http://schemas.microsoft.com/office/drawing/2016/5/9/chartex" xmlns:cx4="http://schemas.microsoft.com/office/drawing/2016/5/10/chartex" xmlns:cx5="http://schemas.microsoft.com/office/drawing/2016/5/11/chartex" xmlns:mc="http://schemas.openxmlformats.org/markup-compatibility/2006" xmlns:o="urn:schemas-microsoft-com:office:office" xmlns:r="http://schemas.openxmlformats.org/officeDocument/2006/relationships" xmlns:m="http://schemas.openxmlformats.org/officeDocument/2006/math" xmlns:v="urn:schemas-microsoft-com:vml" xmlns:wp14="http://schemas.microsoft.com/office/word/2010/wordprocessingDrawing" xmlns:wp="http://schemas.openxmlformats.org/drawingml/2006/wordprocessingDrawing" xmlns:w10="urn:schemas-microsoft-com:office:word" xmlns:w="http://schemas.openxmlformats.org/wordprocessingml/2006/main" xmlns:w14="http://schemas.microsoft.com/office/word/2010/wordml" xmlns:w15="http://schemas.microsoft.com/office/word/2012/wordml" xmlns:w16se="http://schemas.microsoft.com/office/word/2015/wordml/symex" xmlns:wpg="http://schemas.microsoft.com/office/word/2010/wordprocessingGroup" xmlns:wpi="http://schemas.microsoft.com/office/word/2010/wordprocessingInk" xmlns:wne="http://schemas.microsoft.com/office/word/2006/wordml" xmlns:wps="http://schemas.microsoft.com/office/word/2010/wordprocessingShape" mc:Ignorable="w14 w15 w16se wp14">
-  <w:p>
-    <w:pPr>
-      <w:pStyle w:val="Header"/>
-      <w:rPr>
-        <w:rFonts w:hint="eastAsia"/>
-      </w:rPr>
-    </w:pPr>
-  </w:p>
-</w:hdr>
-</file>
-
-<file path=word/header3.xml><?xml version="1.0" encoding="utf-8"?>
-<w:hdr xmlns:wpc="http://schemas.microsoft.com/office/word/2010/wordprocessingCanvas" xmlns:cx="http://schemas.microsoft.com/office/drawing/2014/chartex" xmlns:cx1="http://schemas.microsoft.com/office/drawing/2015/9/8/chartex" xmlns:cx2="http://schemas.microsoft.com/office/drawing/2015/10/21/chartex" xmlns:cx3="http://schemas.microsoft.com/office/drawing/2016/5/9/chartex" xmlns:cx4="http://schemas.microsoft.com/office/drawing/2016/5/10/chartex" xmlns:cx5="http://schemas.microsoft.com/office/drawing/2016/5/11/chartex" xmlns:mc="http://schemas.openxmlformats.org/markup-compatibility/2006" xmlns:o="urn:schemas-microsoft-com:office:office" xmlns:r="http://schemas.openxmlformats.org/officeDocument/2006/relationships" xmlns:m="http://schemas.openxmlformats.org/officeDocument/2006/math" xmlns:v="urn:schemas-microsoft-com:vml" xmlns:wp14="http://schemas.microsoft.com/office/word/2010/wordprocessingDrawing" xmlns:wp="http://schemas.openxmlformats.org/drawingml/2006/wordprocessingDrawing" xmlns:w10="urn:schemas-microsoft-com:office:word" xmlns:w="http://schemas.openxmlformats.org/wordprocessingml/2006/main" xmlns:w14="http://schemas.microsoft.com/office/word/2010/wordml" xmlns:w15="http://schemas.microsoft.com/office/word/2012/wordml" xmlns:w16se="http://schemas.microsoft.com/office/word/2015/wordml/symex" xmlns:wpg="http://schemas.microsoft.com/office/word/2010/wordprocessingGroup" xmlns:wpi="http://schemas.microsoft.com/office/word/2010/wordprocessingInk" xmlns:wne="http://schemas.microsoft.com/office/word/2006/wordml" xmlns:wps="http://schemas.microsoft.com/office/word/2010/wordprocessingShape" mc:Ignorable="w14 w15 w16se wp14">
-  <w:p>
-    <w:pPr>
-      <w:pStyle w:val="Header"/>
-      <w:rPr>
-        <w:rFonts w:hint="eastAsia"/>
-      </w:rPr>
-    </w:pPr>
-  </w:p>
-</w:hdr>
 </file>
 
 <file path=word/styles.xml><?xml version="1.0" encoding="utf-8"?>
@@ -2722,6 +3719,17 @@
       </w:tblBorders>
     </w:tblPr>
   </w:style>
+  <w:style w:type="paragraph" w:styleId="ListParagraph">
+    <w:name w:val="List Paragraph"/>
+    <w:basedOn w:val="Normal"/>
+    <w:uiPriority w:val="34"/>
+    <w:qFormat/>
+    <w:rsid w:val="00526BA7"/>
+    <w:pPr>
+      <w:ind w:left="720"/>
+      <w:contextualSpacing/>
+    </w:pPr>
+  </w:style>
 </w:styles>
 </file>
 
@@ -3048,7 +4056,7 @@
 </file>
 
 <file path=customXml/itemProps1.xml><?xml version="1.0" encoding="utf-8"?>
-<ds:datastoreItem xmlns:ds="http://schemas.openxmlformats.org/officeDocument/2006/customXml" ds:itemID="{910C7C0C-0175-4955-B995-790F293BDE0F}">
+<ds:datastoreItem xmlns:ds="http://schemas.openxmlformats.org/officeDocument/2006/customXml" ds:itemID="{48C5B7DA-7A2A-49EB-AA63-B46B9F5383D8}">
   <ds:schemaRefs>
     <ds:schemaRef ds:uri="http://schemas.openxmlformats.org/officeDocument/2006/bibliography"/>
   </ds:schemaRefs>

</xml_diff>